<commit_message>
Updated Seed Data Document with current data
</commit_message>
<xml_diff>
--- a/documentation/Seed Data.docx
+++ b/documentation/Seed Data.docx
@@ -26,9 +26,12 @@
           <w:szCs w:val="28"/>
           <w14:ligatures w14:val="none"/>
         </w:rPr>
-        <w:t xml:space="preserve">Group 1 </w:t>
-      </w:r>
-      <w:r>
+        <w:t>Group 1 Seed Data</w:t>
+      </w:r>
+    </w:p>
+    <w:p>
+      <w:pPr>
+        <w:spacing w:before="100" w:beforeAutospacing="1" w:after="100" w:afterAutospacing="1" w:line="240" w:lineRule="auto"/>
         <w:rPr>
           <w:rFonts w:ascii="Aptos" w:eastAsia="Times New Roman" w:hAnsi="Aptos" w:cs="Times New Roman"/>
           <w:b/>
@@ -38,12 +41,8 @@
           <w:szCs w:val="28"/>
           <w14:ligatures w14:val="none"/>
         </w:rPr>
-        <w:t>Seed Data</w:t>
-      </w:r>
-    </w:p>
-    <w:p>
-      <w:pPr>
-        <w:spacing w:before="100" w:beforeAutospacing="1" w:after="100" w:afterAutospacing="1" w:line="240" w:lineRule="auto"/>
+      </w:pPr>
+      <w:r>
         <w:rPr>
           <w:rFonts w:ascii="Aptos" w:eastAsia="Times New Roman" w:hAnsi="Aptos" w:cs="Times New Roman"/>
           <w:b/>
@@ -53,8 +52,12 @@
           <w:szCs w:val="28"/>
           <w14:ligatures w14:val="none"/>
         </w:rPr>
-      </w:pPr>
-      <w:r>
+        <w:t>Darren Ross</w:t>
+      </w:r>
+    </w:p>
+    <w:p>
+      <w:pPr>
+        <w:spacing w:before="100" w:beforeAutospacing="1" w:after="100" w:afterAutospacing="1" w:line="240" w:lineRule="auto"/>
         <w:rPr>
           <w:rFonts w:ascii="Aptos" w:eastAsia="Times New Roman" w:hAnsi="Aptos" w:cs="Times New Roman"/>
           <w:b/>
@@ -64,12 +67,8 @@
           <w:szCs w:val="28"/>
           <w14:ligatures w14:val="none"/>
         </w:rPr>
-        <w:t>Darren Ross</w:t>
-      </w:r>
-    </w:p>
-    <w:p>
-      <w:pPr>
-        <w:spacing w:before="100" w:beforeAutospacing="1" w:after="100" w:afterAutospacing="1" w:line="240" w:lineRule="auto"/>
+      </w:pPr>
+      <w:r>
         <w:rPr>
           <w:rFonts w:ascii="Aptos" w:eastAsia="Times New Roman" w:hAnsi="Aptos" w:cs="Times New Roman"/>
           <w:b/>
@@ -79,8 +78,12 @@
           <w:szCs w:val="28"/>
           <w14:ligatures w14:val="none"/>
         </w:rPr>
-      </w:pPr>
-      <w:r>
+        <w:t>Anthony Jack</w:t>
+      </w:r>
+    </w:p>
+    <w:p>
+      <w:pPr>
+        <w:spacing w:before="100" w:beforeAutospacing="1" w:after="100" w:afterAutospacing="1" w:line="240" w:lineRule="auto"/>
         <w:rPr>
           <w:rFonts w:ascii="Aptos" w:eastAsia="Times New Roman" w:hAnsi="Aptos" w:cs="Times New Roman"/>
           <w:b/>
@@ -90,12 +93,9 @@
           <w:szCs w:val="28"/>
           <w14:ligatures w14:val="none"/>
         </w:rPr>
-        <w:t>Anthony Jack</w:t>
-      </w:r>
-    </w:p>
-    <w:p>
-      <w:pPr>
-        <w:spacing w:before="100" w:beforeAutospacing="1" w:after="100" w:afterAutospacing="1" w:line="240" w:lineRule="auto"/>
+      </w:pPr>
+      <w:proofErr w:type="spellStart"/>
+      <w:r>
         <w:rPr>
           <w:rFonts w:ascii="Aptos" w:eastAsia="Times New Roman" w:hAnsi="Aptos" w:cs="Times New Roman"/>
           <w:b/>
@@ -105,8 +105,9 @@
           <w:szCs w:val="28"/>
           <w14:ligatures w14:val="none"/>
         </w:rPr>
-      </w:pPr>
-      <w:proofErr w:type="spellStart"/>
+        <w:t>Manikala</w:t>
+      </w:r>
+      <w:proofErr w:type="spellEnd"/>
       <w:r>
         <w:rPr>
           <w:rFonts w:ascii="Aptos" w:eastAsia="Times New Roman" w:hAnsi="Aptos" w:cs="Times New Roman"/>
@@ -117,9 +118,9 @@
           <w:szCs w:val="28"/>
           <w14:ligatures w14:val="none"/>
         </w:rPr>
-        <w:t>Manikala</w:t>
-      </w:r>
-      <w:proofErr w:type="spellEnd"/>
+        <w:t xml:space="preserve"> </w:t>
+      </w:r>
+      <w:proofErr w:type="spellStart"/>
       <w:r>
         <w:rPr>
           <w:rFonts w:ascii="Aptos" w:eastAsia="Times New Roman" w:hAnsi="Aptos" w:cs="Times New Roman"/>
@@ -130,10 +131,13 @@
           <w:szCs w:val="28"/>
           <w14:ligatures w14:val="none"/>
         </w:rPr>
-        <w:t xml:space="preserve"> </w:t>
-      </w:r>
-      <w:proofErr w:type="spellStart"/>
-      <w:r>
+        <w:t>Chevitipalli</w:t>
+      </w:r>
+      <w:proofErr w:type="spellEnd"/>
+    </w:p>
+    <w:p>
+      <w:pPr>
+        <w:spacing w:before="100" w:beforeAutospacing="1" w:after="100" w:afterAutospacing="1" w:line="240" w:lineRule="auto"/>
         <w:rPr>
           <w:rFonts w:ascii="Aptos" w:eastAsia="Times New Roman" w:hAnsi="Aptos" w:cs="Times New Roman"/>
           <w:b/>
@@ -143,13 +147,8 @@
           <w:szCs w:val="28"/>
           <w14:ligatures w14:val="none"/>
         </w:rPr>
-        <w:t>Chevitipalli</w:t>
-      </w:r>
-      <w:proofErr w:type="spellEnd"/>
-    </w:p>
-    <w:p>
-      <w:pPr>
-        <w:spacing w:before="100" w:beforeAutospacing="1" w:after="100" w:afterAutospacing="1" w:line="240" w:lineRule="auto"/>
+      </w:pPr>
+      <w:r>
         <w:rPr>
           <w:rFonts w:ascii="Aptos" w:eastAsia="Times New Roman" w:hAnsi="Aptos" w:cs="Times New Roman"/>
           <w:b/>
@@ -159,32 +158,7 @@
           <w:szCs w:val="28"/>
           <w14:ligatures w14:val="none"/>
         </w:rPr>
-      </w:pPr>
-      <w:proofErr w:type="spellStart"/>
-      <w:r>
-        <w:rPr>
-          <w:rFonts w:ascii="Aptos" w:eastAsia="Times New Roman" w:hAnsi="Aptos" w:cs="Times New Roman"/>
-          <w:b/>
-          <w:bCs/>
-          <w:kern w:val="0"/>
-          <w:sz w:val="28"/>
-          <w:szCs w:val="28"/>
-          <w14:ligatures w14:val="none"/>
-        </w:rPr>
-        <w:t>Sai</w:t>
-      </w:r>
-      <w:proofErr w:type="spellEnd"/>
-      <w:r>
-        <w:rPr>
-          <w:rFonts w:ascii="Aptos" w:eastAsia="Times New Roman" w:hAnsi="Aptos" w:cs="Times New Roman"/>
-          <w:b/>
-          <w:bCs/>
-          <w:kern w:val="0"/>
-          <w:sz w:val="28"/>
-          <w:szCs w:val="28"/>
-          <w14:ligatures w14:val="none"/>
-        </w:rPr>
-        <w:t xml:space="preserve"> </w:t>
+        <w:t xml:space="preserve">Sai </w:t>
       </w:r>
       <w:proofErr w:type="spellStart"/>
       <w:r>
@@ -251,6 +225,3017 @@
           <w:szCs w:val="28"/>
         </w:rPr>
         <w:t xml:space="preserve"> </w:t>
+      </w:r>
+    </w:p>
+    <w:p>
+      <w:pPr>
+        <w:rPr>
+          <w:rFonts w:ascii="Aptos" w:hAnsi="Aptos"/>
+          <w:sz w:val="28"/>
+          <w:szCs w:val="28"/>
+        </w:rPr>
+      </w:pPr>
+    </w:p>
+    <w:p>
+      <w:pPr>
+        <w:rPr>
+          <w:rFonts w:ascii="Aptos" w:hAnsi="Aptos"/>
+          <w:b/>
+          <w:bCs/>
+          <w:sz w:val="28"/>
+          <w:szCs w:val="28"/>
+        </w:rPr>
+      </w:pPr>
+      <w:r>
+        <w:rPr>
+          <w:rFonts w:ascii="Aptos" w:hAnsi="Aptos"/>
+          <w:b/>
+          <w:bCs/>
+          <w:sz w:val="28"/>
+          <w:szCs w:val="28"/>
+        </w:rPr>
+        <w:t>Dummy Data (Coded for markdown in JSON):</w:t>
+      </w:r>
+    </w:p>
+    <w:p>
+      <w:pPr>
+        <w:rPr>
+          <w:rFonts w:ascii="Aptos" w:hAnsi="Aptos"/>
+          <w:sz w:val="28"/>
+          <w:szCs w:val="28"/>
+        </w:rPr>
+      </w:pPr>
+      <w:r>
+        <w:rPr>
+          <w:rFonts w:ascii="Aptos" w:hAnsi="Aptos"/>
+          <w:sz w:val="28"/>
+          <w:szCs w:val="28"/>
+        </w:rPr>
+        <w:t>```</w:t>
+      </w:r>
+    </w:p>
+    <w:p>
+      <w:pPr>
+        <w:rPr>
+          <w:rFonts w:ascii="Aptos" w:hAnsi="Aptos"/>
+          <w:sz w:val="28"/>
+          <w:szCs w:val="28"/>
+        </w:rPr>
+      </w:pPr>
+      <w:r>
+        <w:rPr>
+          <w:rFonts w:ascii="Aptos" w:hAnsi="Aptos"/>
+          <w:sz w:val="28"/>
+          <w:szCs w:val="28"/>
+        </w:rPr>
+        <w:t>{</w:t>
+      </w:r>
+    </w:p>
+    <w:p>
+      <w:pPr>
+        <w:rPr>
+          <w:rFonts w:ascii="Aptos" w:hAnsi="Aptos"/>
+          <w:sz w:val="28"/>
+          <w:szCs w:val="28"/>
+        </w:rPr>
+      </w:pPr>
+      <w:r>
+        <w:rPr>
+          <w:rFonts w:ascii="Aptos" w:hAnsi="Aptos"/>
+          <w:sz w:val="28"/>
+          <w:szCs w:val="28"/>
+        </w:rPr>
+        <w:t xml:space="preserve">  "admin": {</w:t>
+      </w:r>
+    </w:p>
+    <w:p>
+      <w:pPr>
+        <w:rPr>
+          <w:rFonts w:ascii="Aptos" w:hAnsi="Aptos"/>
+          <w:sz w:val="28"/>
+          <w:szCs w:val="28"/>
+        </w:rPr>
+      </w:pPr>
+      <w:r>
+        <w:rPr>
+          <w:rFonts w:ascii="Aptos" w:hAnsi="Aptos"/>
+          <w:sz w:val="28"/>
+          <w:szCs w:val="28"/>
+        </w:rPr>
+        <w:t xml:space="preserve">    "</w:t>
+      </w:r>
+      <w:proofErr w:type="spellStart"/>
+      <w:r>
+        <w:rPr>
+          <w:rFonts w:ascii="Aptos" w:hAnsi="Aptos"/>
+          <w:sz w:val="28"/>
+          <w:szCs w:val="28"/>
+        </w:rPr>
+        <w:t>adminID</w:t>
+      </w:r>
+      <w:proofErr w:type="spellEnd"/>
+      <w:r>
+        <w:rPr>
+          <w:rFonts w:ascii="Aptos" w:hAnsi="Aptos"/>
+          <w:sz w:val="28"/>
+          <w:szCs w:val="28"/>
+        </w:rPr>
+        <w:t>": 0110101000,</w:t>
+      </w:r>
+    </w:p>
+    <w:p>
+      <w:pPr>
+        <w:rPr>
+          <w:rFonts w:ascii="Aptos" w:hAnsi="Aptos"/>
+          <w:sz w:val="28"/>
+          <w:szCs w:val="28"/>
+        </w:rPr>
+      </w:pPr>
+      <w:r>
+        <w:rPr>
+          <w:rFonts w:ascii="Aptos" w:hAnsi="Aptos"/>
+          <w:sz w:val="28"/>
+          <w:szCs w:val="28"/>
+        </w:rPr>
+        <w:t xml:space="preserve">    "name": "</w:t>
+      </w:r>
+      <w:proofErr w:type="spellStart"/>
+      <w:r>
+        <w:rPr>
+          <w:rFonts w:ascii="Aptos" w:hAnsi="Aptos"/>
+          <w:sz w:val="28"/>
+          <w:szCs w:val="28"/>
+        </w:rPr>
+        <w:t>admin_name</w:t>
+      </w:r>
+      <w:proofErr w:type="spellEnd"/>
+      <w:r>
+        <w:rPr>
+          <w:rFonts w:ascii="Aptos" w:hAnsi="Aptos"/>
+          <w:sz w:val="28"/>
+          <w:szCs w:val="28"/>
+        </w:rPr>
+        <w:t>",</w:t>
+      </w:r>
+    </w:p>
+    <w:p>
+      <w:pPr>
+        <w:rPr>
+          <w:rFonts w:ascii="Aptos" w:hAnsi="Aptos"/>
+          <w:sz w:val="28"/>
+          <w:szCs w:val="28"/>
+        </w:rPr>
+      </w:pPr>
+      <w:r>
+        <w:rPr>
+          <w:rFonts w:ascii="Aptos" w:hAnsi="Aptos"/>
+          <w:sz w:val="28"/>
+          <w:szCs w:val="28"/>
+        </w:rPr>
+        <w:t xml:space="preserve">    "email": "admin_email@gmail.com",</w:t>
+      </w:r>
+    </w:p>
+    <w:p>
+      <w:pPr>
+        <w:rPr>
+          <w:rFonts w:ascii="Aptos" w:hAnsi="Aptos"/>
+          <w:sz w:val="28"/>
+          <w:szCs w:val="28"/>
+        </w:rPr>
+      </w:pPr>
+      <w:r>
+        <w:rPr>
+          <w:rFonts w:ascii="Aptos" w:hAnsi="Aptos"/>
+          <w:sz w:val="28"/>
+          <w:szCs w:val="28"/>
+        </w:rPr>
+        <w:t xml:space="preserve">    "role": "Owner"</w:t>
+      </w:r>
+    </w:p>
+    <w:p>
+      <w:pPr>
+        <w:rPr>
+          <w:rFonts w:ascii="Aptos" w:hAnsi="Aptos"/>
+          <w:sz w:val="28"/>
+          <w:szCs w:val="28"/>
+        </w:rPr>
+      </w:pPr>
+      <w:r>
+        <w:rPr>
+          <w:rFonts w:ascii="Aptos" w:hAnsi="Aptos"/>
+          <w:sz w:val="28"/>
+          <w:szCs w:val="28"/>
+        </w:rPr>
+        <w:t xml:space="preserve">  }</w:t>
+      </w:r>
+    </w:p>
+    <w:p>
+      <w:pPr>
+        <w:rPr>
+          <w:rFonts w:ascii="Aptos" w:hAnsi="Aptos"/>
+          <w:sz w:val="28"/>
+          <w:szCs w:val="28"/>
+        </w:rPr>
+      </w:pPr>
+      <w:r>
+        <w:rPr>
+          <w:rFonts w:ascii="Aptos" w:hAnsi="Aptos"/>
+          <w:sz w:val="28"/>
+          <w:szCs w:val="28"/>
+        </w:rPr>
+        <w:t>"admin": {</w:t>
+      </w:r>
+    </w:p>
+    <w:p>
+      <w:pPr>
+        <w:rPr>
+          <w:rFonts w:ascii="Aptos" w:hAnsi="Aptos"/>
+          <w:sz w:val="28"/>
+          <w:szCs w:val="28"/>
+        </w:rPr>
+      </w:pPr>
+      <w:r>
+        <w:rPr>
+          <w:rFonts w:ascii="Aptos" w:hAnsi="Aptos"/>
+          <w:sz w:val="28"/>
+          <w:szCs w:val="28"/>
+        </w:rPr>
+        <w:t xml:space="preserve">    "</w:t>
+      </w:r>
+      <w:proofErr w:type="spellStart"/>
+      <w:r>
+        <w:rPr>
+          <w:rFonts w:ascii="Aptos" w:hAnsi="Aptos"/>
+          <w:sz w:val="28"/>
+          <w:szCs w:val="28"/>
+        </w:rPr>
+        <w:t>adminID</w:t>
+      </w:r>
+      <w:proofErr w:type="spellEnd"/>
+      <w:r>
+        <w:rPr>
+          <w:rFonts w:ascii="Aptos" w:hAnsi="Aptos"/>
+          <w:sz w:val="28"/>
+          <w:szCs w:val="28"/>
+        </w:rPr>
+        <w:t>": "0110102001",</w:t>
+      </w:r>
+    </w:p>
+    <w:p>
+      <w:pPr>
+        <w:rPr>
+          <w:rFonts w:ascii="Aptos" w:hAnsi="Aptos"/>
+          <w:sz w:val="28"/>
+          <w:szCs w:val="28"/>
+        </w:rPr>
+      </w:pPr>
+      <w:r>
+        <w:rPr>
+          <w:rFonts w:ascii="Aptos" w:hAnsi="Aptos"/>
+          <w:sz w:val="28"/>
+          <w:szCs w:val="28"/>
+        </w:rPr>
+        <w:t xml:space="preserve">    "name": "Jordan Smith",</w:t>
+      </w:r>
+    </w:p>
+    <w:p>
+      <w:pPr>
+        <w:rPr>
+          <w:rFonts w:ascii="Aptos" w:hAnsi="Aptos"/>
+          <w:sz w:val="28"/>
+          <w:szCs w:val="28"/>
+        </w:rPr>
+      </w:pPr>
+      <w:r>
+        <w:rPr>
+          <w:rFonts w:ascii="Aptos" w:hAnsi="Aptos"/>
+          <w:sz w:val="28"/>
+          <w:szCs w:val="28"/>
+        </w:rPr>
+        <w:t xml:space="preserve">    "email": "jordan.smith@schooladmin.com",</w:t>
+      </w:r>
+    </w:p>
+    <w:p>
+      <w:pPr>
+        <w:rPr>
+          <w:rFonts w:ascii="Aptos" w:hAnsi="Aptos"/>
+          <w:sz w:val="28"/>
+          <w:szCs w:val="28"/>
+        </w:rPr>
+      </w:pPr>
+      <w:r>
+        <w:rPr>
+          <w:rFonts w:ascii="Aptos" w:hAnsi="Aptos"/>
+          <w:sz w:val="28"/>
+          <w:szCs w:val="28"/>
+        </w:rPr>
+        <w:t xml:space="preserve">    "role": "Coordinator"</w:t>
+      </w:r>
+    </w:p>
+    <w:p>
+      <w:pPr>
+        <w:rPr>
+          <w:rFonts w:ascii="Aptos" w:hAnsi="Aptos"/>
+          <w:sz w:val="28"/>
+          <w:szCs w:val="28"/>
+        </w:rPr>
+      </w:pPr>
+      <w:r>
+        <w:rPr>
+          <w:rFonts w:ascii="Aptos" w:hAnsi="Aptos"/>
+          <w:sz w:val="28"/>
+          <w:szCs w:val="28"/>
+        </w:rPr>
+        <w:t xml:space="preserve">  }</w:t>
+      </w:r>
+    </w:p>
+    <w:p>
+      <w:pPr>
+        <w:rPr>
+          <w:rFonts w:ascii="Aptos" w:hAnsi="Aptos"/>
+          <w:sz w:val="28"/>
+          <w:szCs w:val="28"/>
+        </w:rPr>
+      </w:pPr>
+      <w:r>
+        <w:rPr>
+          <w:rFonts w:ascii="Aptos" w:hAnsi="Aptos"/>
+          <w:sz w:val="28"/>
+          <w:szCs w:val="28"/>
+        </w:rPr>
+        <w:t>}</w:t>
+      </w:r>
+    </w:p>
+    <w:p>
+      <w:pPr>
+        <w:rPr>
+          <w:rFonts w:ascii="Aptos" w:hAnsi="Aptos"/>
+          <w:sz w:val="28"/>
+          <w:szCs w:val="28"/>
+        </w:rPr>
+      </w:pPr>
+      <w:r>
+        <w:rPr>
+          <w:rFonts w:ascii="Aptos" w:hAnsi="Aptos"/>
+          <w:sz w:val="28"/>
+          <w:szCs w:val="28"/>
+        </w:rPr>
+        <w:lastRenderedPageBreak/>
+        <w:t>{</w:t>
+      </w:r>
+    </w:p>
+    <w:p>
+      <w:pPr>
+        <w:rPr>
+          <w:rFonts w:ascii="Aptos" w:hAnsi="Aptos"/>
+          <w:sz w:val="28"/>
+          <w:szCs w:val="28"/>
+        </w:rPr>
+      </w:pPr>
+      <w:r>
+        <w:rPr>
+          <w:rFonts w:ascii="Aptos" w:hAnsi="Aptos"/>
+          <w:sz w:val="28"/>
+          <w:szCs w:val="28"/>
+        </w:rPr>
+        <w:t xml:space="preserve">  "user": {</w:t>
+      </w:r>
+    </w:p>
+    <w:p>
+      <w:pPr>
+        <w:rPr>
+          <w:rFonts w:ascii="Aptos" w:hAnsi="Aptos"/>
+          <w:sz w:val="28"/>
+          <w:szCs w:val="28"/>
+        </w:rPr>
+      </w:pPr>
+      <w:r>
+        <w:rPr>
+          <w:rFonts w:ascii="Aptos" w:hAnsi="Aptos"/>
+          <w:sz w:val="28"/>
+          <w:szCs w:val="28"/>
+        </w:rPr>
+        <w:t xml:space="preserve">    "</w:t>
+      </w:r>
+      <w:proofErr w:type="spellStart"/>
+      <w:r>
+        <w:rPr>
+          <w:rFonts w:ascii="Aptos" w:hAnsi="Aptos"/>
+          <w:sz w:val="28"/>
+          <w:szCs w:val="28"/>
+        </w:rPr>
+        <w:t>userID</w:t>
+      </w:r>
+      <w:proofErr w:type="spellEnd"/>
+      <w:r>
+        <w:rPr>
+          <w:rFonts w:ascii="Aptos" w:hAnsi="Aptos"/>
+          <w:sz w:val="28"/>
+          <w:szCs w:val="28"/>
+        </w:rPr>
+        <w:t>": 0000000001,</w:t>
+      </w:r>
+    </w:p>
+    <w:p>
+      <w:pPr>
+        <w:rPr>
+          <w:rFonts w:ascii="Aptos" w:hAnsi="Aptos"/>
+          <w:sz w:val="28"/>
+          <w:szCs w:val="28"/>
+        </w:rPr>
+      </w:pPr>
+      <w:r>
+        <w:rPr>
+          <w:rFonts w:ascii="Aptos" w:hAnsi="Aptos"/>
+          <w:sz w:val="28"/>
+          <w:szCs w:val="28"/>
+        </w:rPr>
+        <w:t xml:space="preserve">    "name": "Anthony",</w:t>
+      </w:r>
+    </w:p>
+    <w:p>
+      <w:pPr>
+        <w:rPr>
+          <w:rFonts w:ascii="Aptos" w:hAnsi="Aptos"/>
+          <w:sz w:val="28"/>
+          <w:szCs w:val="28"/>
+        </w:rPr>
+      </w:pPr>
+      <w:r>
+        <w:rPr>
+          <w:rFonts w:ascii="Aptos" w:hAnsi="Aptos"/>
+          <w:sz w:val="28"/>
+          <w:szCs w:val="28"/>
+        </w:rPr>
+        <w:t xml:space="preserve">    "email": "user_email@gmail.com",</w:t>
+      </w:r>
+    </w:p>
+    <w:p>
+      <w:pPr>
+        <w:rPr>
+          <w:rFonts w:ascii="Aptos" w:hAnsi="Aptos"/>
+          <w:sz w:val="28"/>
+          <w:szCs w:val="28"/>
+        </w:rPr>
+      </w:pPr>
+      <w:r>
+        <w:rPr>
+          <w:rFonts w:ascii="Aptos" w:hAnsi="Aptos"/>
+          <w:sz w:val="28"/>
+          <w:szCs w:val="28"/>
+        </w:rPr>
+        <w:t xml:space="preserve">    "role": "Student</w:t>
+      </w:r>
+      <w:proofErr w:type="gramStart"/>
+      <w:r>
+        <w:rPr>
+          <w:rFonts w:ascii="Aptos" w:hAnsi="Aptos"/>
+          <w:sz w:val="28"/>
+          <w:szCs w:val="28"/>
+        </w:rPr>
+        <w:t>"  /</w:t>
+      </w:r>
+      <w:proofErr w:type="gramEnd"/>
+      <w:r>
+        <w:rPr>
+          <w:rFonts w:ascii="Aptos" w:hAnsi="Aptos"/>
+          <w:sz w:val="28"/>
+          <w:szCs w:val="28"/>
+        </w:rPr>
+        <w:t>/ Possible values: "Student" or "Staff"</w:t>
+      </w:r>
+    </w:p>
+    <w:p>
+      <w:pPr>
+        <w:rPr>
+          <w:rFonts w:ascii="Aptos" w:hAnsi="Aptos"/>
+          <w:sz w:val="28"/>
+          <w:szCs w:val="28"/>
+        </w:rPr>
+      </w:pPr>
+      <w:r>
+        <w:rPr>
+          <w:rFonts w:ascii="Aptos" w:hAnsi="Aptos"/>
+          <w:sz w:val="28"/>
+          <w:szCs w:val="28"/>
+        </w:rPr>
+        <w:t xml:space="preserve">  }</w:t>
+      </w:r>
+    </w:p>
+    <w:p>
+      <w:pPr>
+        <w:rPr>
+          <w:rFonts w:ascii="Aptos" w:hAnsi="Aptos"/>
+          <w:sz w:val="28"/>
+          <w:szCs w:val="28"/>
+        </w:rPr>
+      </w:pPr>
+      <w:r>
+        <w:rPr>
+          <w:rFonts w:ascii="Aptos" w:hAnsi="Aptos"/>
+          <w:sz w:val="28"/>
+          <w:szCs w:val="28"/>
+        </w:rPr>
+        <w:t>"user": {</w:t>
+      </w:r>
+    </w:p>
+    <w:p>
+      <w:pPr>
+        <w:rPr>
+          <w:rFonts w:ascii="Aptos" w:hAnsi="Aptos"/>
+          <w:sz w:val="28"/>
+          <w:szCs w:val="28"/>
+        </w:rPr>
+      </w:pPr>
+      <w:r>
+        <w:rPr>
+          <w:rFonts w:ascii="Aptos" w:hAnsi="Aptos"/>
+          <w:sz w:val="28"/>
+          <w:szCs w:val="28"/>
+        </w:rPr>
+        <w:t xml:space="preserve">    "</w:t>
+      </w:r>
+      <w:proofErr w:type="spellStart"/>
+      <w:r>
+        <w:rPr>
+          <w:rFonts w:ascii="Aptos" w:hAnsi="Aptos"/>
+          <w:sz w:val="28"/>
+          <w:szCs w:val="28"/>
+        </w:rPr>
+        <w:t>userID</w:t>
+      </w:r>
+      <w:proofErr w:type="spellEnd"/>
+      <w:r>
+        <w:rPr>
+          <w:rFonts w:ascii="Aptos" w:hAnsi="Aptos"/>
+          <w:sz w:val="28"/>
+          <w:szCs w:val="28"/>
+        </w:rPr>
+        <w:t>": "0000000002",</w:t>
+      </w:r>
+    </w:p>
+    <w:p>
+      <w:pPr>
+        <w:rPr>
+          <w:rFonts w:ascii="Aptos" w:hAnsi="Aptos"/>
+          <w:sz w:val="28"/>
+          <w:szCs w:val="28"/>
+        </w:rPr>
+      </w:pPr>
+      <w:r>
+        <w:rPr>
+          <w:rFonts w:ascii="Aptos" w:hAnsi="Aptos"/>
+          <w:sz w:val="28"/>
+          <w:szCs w:val="28"/>
+        </w:rPr>
+        <w:t xml:space="preserve">    "name": "Sophia Lee",</w:t>
+      </w:r>
+    </w:p>
+    <w:p>
+      <w:pPr>
+        <w:rPr>
+          <w:rFonts w:ascii="Aptos" w:hAnsi="Aptos"/>
+          <w:sz w:val="28"/>
+          <w:szCs w:val="28"/>
+        </w:rPr>
+      </w:pPr>
+      <w:r>
+        <w:rPr>
+          <w:rFonts w:ascii="Aptos" w:hAnsi="Aptos"/>
+          <w:sz w:val="28"/>
+          <w:szCs w:val="28"/>
+        </w:rPr>
+        <w:t xml:space="preserve">    "email": "sophia.lee@studentemail.com",</w:t>
+      </w:r>
+    </w:p>
+    <w:p>
+      <w:pPr>
+        <w:rPr>
+          <w:rFonts w:ascii="Aptos" w:hAnsi="Aptos"/>
+          <w:sz w:val="28"/>
+          <w:szCs w:val="28"/>
+        </w:rPr>
+      </w:pPr>
+      <w:r>
+        <w:rPr>
+          <w:rFonts w:ascii="Aptos" w:hAnsi="Aptos"/>
+          <w:sz w:val="28"/>
+          <w:szCs w:val="28"/>
+        </w:rPr>
+        <w:t xml:space="preserve">    "role": "Staff</w:t>
+      </w:r>
+      <w:proofErr w:type="gramStart"/>
+      <w:r>
+        <w:rPr>
+          <w:rFonts w:ascii="Aptos" w:hAnsi="Aptos"/>
+          <w:sz w:val="28"/>
+          <w:szCs w:val="28"/>
+        </w:rPr>
+        <w:t>"  /</w:t>
+      </w:r>
+      <w:proofErr w:type="gramEnd"/>
+      <w:r>
+        <w:rPr>
+          <w:rFonts w:ascii="Aptos" w:hAnsi="Aptos"/>
+          <w:sz w:val="28"/>
+          <w:szCs w:val="28"/>
+        </w:rPr>
+        <w:t>/ Possible values: "Student" or "Staff"</w:t>
+      </w:r>
+    </w:p>
+    <w:p>
+      <w:pPr>
+        <w:rPr>
+          <w:rFonts w:ascii="Aptos" w:hAnsi="Aptos"/>
+          <w:sz w:val="28"/>
+          <w:szCs w:val="28"/>
+        </w:rPr>
+      </w:pPr>
+      <w:r>
+        <w:rPr>
+          <w:rFonts w:ascii="Aptos" w:hAnsi="Aptos"/>
+          <w:sz w:val="28"/>
+          <w:szCs w:val="28"/>
+        </w:rPr>
+        <w:t xml:space="preserve">  }</w:t>
+      </w:r>
+    </w:p>
+    <w:p>
+      <w:pPr>
+        <w:rPr>
+          <w:rFonts w:ascii="Aptos" w:hAnsi="Aptos"/>
+          <w:sz w:val="28"/>
+          <w:szCs w:val="28"/>
+        </w:rPr>
+      </w:pPr>
+      <w:r>
+        <w:rPr>
+          <w:rFonts w:ascii="Aptos" w:hAnsi="Aptos"/>
+          <w:sz w:val="28"/>
+          <w:szCs w:val="28"/>
+        </w:rPr>
+        <w:t>}</w:t>
+      </w:r>
+    </w:p>
+    <w:p>
+      <w:pPr>
+        <w:rPr>
+          <w:rFonts w:ascii="Aptos" w:hAnsi="Aptos"/>
+          <w:sz w:val="28"/>
+          <w:szCs w:val="28"/>
+        </w:rPr>
+      </w:pPr>
+      <w:r>
+        <w:rPr>
+          <w:rFonts w:ascii="Aptos" w:hAnsi="Aptos"/>
+          <w:sz w:val="28"/>
+          <w:szCs w:val="28"/>
+        </w:rPr>
+        <w:t>{</w:t>
+      </w:r>
+    </w:p>
+    <w:p>
+      <w:pPr>
+        <w:rPr>
+          <w:rFonts w:ascii="Aptos" w:hAnsi="Aptos"/>
+          <w:sz w:val="28"/>
+          <w:szCs w:val="28"/>
+        </w:rPr>
+      </w:pPr>
+      <w:r>
+        <w:rPr>
+          <w:rFonts w:ascii="Aptos" w:hAnsi="Aptos"/>
+          <w:sz w:val="28"/>
+          <w:szCs w:val="28"/>
+        </w:rPr>
+        <w:t xml:space="preserve">  "event": {</w:t>
+      </w:r>
+    </w:p>
+    <w:p>
+      <w:pPr>
+        <w:rPr>
+          <w:rFonts w:ascii="Aptos" w:hAnsi="Aptos"/>
+          <w:sz w:val="28"/>
+          <w:szCs w:val="28"/>
+        </w:rPr>
+      </w:pPr>
+      <w:r>
+        <w:rPr>
+          <w:rFonts w:ascii="Aptos" w:hAnsi="Aptos"/>
+          <w:sz w:val="28"/>
+          <w:szCs w:val="28"/>
+        </w:rPr>
+        <w:t xml:space="preserve">      "</w:t>
+      </w:r>
+      <w:proofErr w:type="spellStart"/>
+      <w:r>
+        <w:rPr>
+          <w:rFonts w:ascii="Aptos" w:hAnsi="Aptos"/>
+          <w:sz w:val="28"/>
+          <w:szCs w:val="28"/>
+        </w:rPr>
+        <w:t>eventID</w:t>
+      </w:r>
+      <w:proofErr w:type="spellEnd"/>
+      <w:r>
+        <w:rPr>
+          <w:rFonts w:ascii="Aptos" w:hAnsi="Aptos"/>
+          <w:sz w:val="28"/>
+          <w:szCs w:val="28"/>
+        </w:rPr>
+        <w:t>": 0123456789,</w:t>
+      </w:r>
+    </w:p>
+    <w:p>
+      <w:pPr>
+        <w:rPr>
+          <w:rFonts w:ascii="Aptos" w:hAnsi="Aptos"/>
+          <w:sz w:val="28"/>
+          <w:szCs w:val="28"/>
+        </w:rPr>
+      </w:pPr>
+      <w:r>
+        <w:rPr>
+          <w:rFonts w:ascii="Aptos" w:hAnsi="Aptos"/>
+          <w:sz w:val="28"/>
+          <w:szCs w:val="28"/>
+        </w:rPr>
+        <w:t xml:space="preserve">    "</w:t>
+      </w:r>
+      <w:proofErr w:type="spellStart"/>
+      <w:r>
+        <w:rPr>
+          <w:rFonts w:ascii="Aptos" w:hAnsi="Aptos"/>
+          <w:sz w:val="28"/>
+          <w:szCs w:val="28"/>
+        </w:rPr>
+        <w:t>adminID</w:t>
+      </w:r>
+      <w:proofErr w:type="spellEnd"/>
+      <w:r>
+        <w:rPr>
+          <w:rFonts w:ascii="Aptos" w:hAnsi="Aptos"/>
+          <w:sz w:val="28"/>
+          <w:szCs w:val="28"/>
+        </w:rPr>
+        <w:t>": 0110101000,</w:t>
+      </w:r>
+    </w:p>
+    <w:p>
+      <w:pPr>
+        <w:rPr>
+          <w:rFonts w:ascii="Aptos" w:hAnsi="Aptos"/>
+          <w:sz w:val="28"/>
+          <w:szCs w:val="28"/>
+        </w:rPr>
+      </w:pPr>
+      <w:r>
+        <w:rPr>
+          <w:rFonts w:ascii="Aptos" w:hAnsi="Aptos"/>
+          <w:sz w:val="28"/>
+          <w:szCs w:val="28"/>
+        </w:rPr>
+        <w:t xml:space="preserve">    "name": "Football game",</w:t>
+      </w:r>
+    </w:p>
+    <w:p>
+      <w:pPr>
+        <w:rPr>
+          <w:rFonts w:ascii="Aptos" w:hAnsi="Aptos"/>
+          <w:sz w:val="28"/>
+          <w:szCs w:val="28"/>
+        </w:rPr>
+      </w:pPr>
+      <w:r>
+        <w:rPr>
+          <w:rFonts w:ascii="Aptos" w:hAnsi="Aptos"/>
+          <w:sz w:val="28"/>
+          <w:szCs w:val="28"/>
+        </w:rPr>
+        <w:t xml:space="preserve">    "description": "There will be a football game this </w:t>
+      </w:r>
+      <w:proofErr w:type="spellStart"/>
+      <w:r>
+        <w:rPr>
+          <w:rFonts w:ascii="Aptos" w:hAnsi="Aptos"/>
+          <w:sz w:val="28"/>
+          <w:szCs w:val="28"/>
+        </w:rPr>
+        <w:t>saturday</w:t>
+      </w:r>
+      <w:proofErr w:type="spellEnd"/>
+      <w:r>
+        <w:rPr>
+          <w:rFonts w:ascii="Aptos" w:hAnsi="Aptos"/>
+          <w:sz w:val="28"/>
+          <w:szCs w:val="28"/>
+        </w:rPr>
+        <w:t xml:space="preserve"> </w:t>
+      </w:r>
+      <w:proofErr w:type="spellStart"/>
+      <w:r>
+        <w:rPr>
+          <w:rFonts w:ascii="Aptos" w:hAnsi="Aptos"/>
+          <w:sz w:val="28"/>
+          <w:szCs w:val="28"/>
+        </w:rPr>
+        <w:t>agaisnt</w:t>
+      </w:r>
+      <w:proofErr w:type="spellEnd"/>
+      <w:r>
+        <w:rPr>
+          <w:rFonts w:ascii="Aptos" w:hAnsi="Aptos"/>
+          <w:sz w:val="28"/>
+          <w:szCs w:val="28"/>
+        </w:rPr>
+        <w:t xml:space="preserve"> </w:t>
+      </w:r>
+      <w:proofErr w:type="spellStart"/>
+      <w:r>
+        <w:rPr>
+          <w:rFonts w:ascii="Aptos" w:hAnsi="Aptos"/>
+          <w:sz w:val="28"/>
+          <w:szCs w:val="28"/>
+        </w:rPr>
+        <w:t>wahsintgton</w:t>
+      </w:r>
+      <w:proofErr w:type="spellEnd"/>
+      <w:r>
+        <w:rPr>
+          <w:rFonts w:ascii="Aptos" w:hAnsi="Aptos"/>
+          <w:sz w:val="28"/>
+          <w:szCs w:val="28"/>
+        </w:rPr>
+        <w:t xml:space="preserve"> state university, the bearcats got this in the bag",</w:t>
+      </w:r>
+    </w:p>
+    <w:p>
+      <w:pPr>
+        <w:rPr>
+          <w:rFonts w:ascii="Aptos" w:hAnsi="Aptos"/>
+          <w:sz w:val="28"/>
+          <w:szCs w:val="28"/>
+        </w:rPr>
+      </w:pPr>
+      <w:r>
+        <w:rPr>
+          <w:rFonts w:ascii="Aptos" w:hAnsi="Aptos"/>
+          <w:sz w:val="28"/>
+          <w:szCs w:val="28"/>
+        </w:rPr>
+        <w:t xml:space="preserve">    "time": "7:00pm",</w:t>
+      </w:r>
+    </w:p>
+    <w:p>
+      <w:pPr>
+        <w:rPr>
+          <w:rFonts w:ascii="Aptos" w:hAnsi="Aptos"/>
+          <w:sz w:val="28"/>
+          <w:szCs w:val="28"/>
+        </w:rPr>
+      </w:pPr>
+      <w:r>
+        <w:rPr>
+          <w:rFonts w:ascii="Aptos" w:hAnsi="Aptos"/>
+          <w:sz w:val="28"/>
+          <w:szCs w:val="28"/>
+        </w:rPr>
+        <w:t xml:space="preserve">    "location": "Bearcat Areana",</w:t>
+      </w:r>
+    </w:p>
+    <w:p>
+      <w:pPr>
+        <w:rPr>
+          <w:rFonts w:ascii="Aptos" w:hAnsi="Aptos"/>
+          <w:sz w:val="28"/>
+          <w:szCs w:val="28"/>
+        </w:rPr>
+      </w:pPr>
+      <w:r>
+        <w:rPr>
+          <w:rFonts w:ascii="Aptos" w:hAnsi="Aptos"/>
+          <w:sz w:val="28"/>
+          <w:szCs w:val="28"/>
+        </w:rPr>
+        <w:t xml:space="preserve">    "date": 2012-04-23T18:25:43.511Z</w:t>
+      </w:r>
+    </w:p>
+    <w:p>
+      <w:pPr>
+        <w:rPr>
+          <w:rFonts w:ascii="Aptos" w:hAnsi="Aptos"/>
+          <w:sz w:val="28"/>
+          <w:szCs w:val="28"/>
+        </w:rPr>
+      </w:pPr>
+      <w:r>
+        <w:rPr>
+          <w:rFonts w:ascii="Aptos" w:hAnsi="Aptos"/>
+          <w:sz w:val="28"/>
+          <w:szCs w:val="28"/>
+        </w:rPr>
+        <w:t xml:space="preserve">  }</w:t>
+      </w:r>
+    </w:p>
+    <w:p>
+      <w:pPr>
+        <w:rPr>
+          <w:rFonts w:ascii="Aptos" w:hAnsi="Aptos"/>
+          <w:sz w:val="28"/>
+          <w:szCs w:val="28"/>
+        </w:rPr>
+      </w:pPr>
+      <w:r>
+        <w:rPr>
+          <w:rFonts w:ascii="Aptos" w:hAnsi="Aptos"/>
+          <w:sz w:val="28"/>
+          <w:szCs w:val="28"/>
+        </w:rPr>
+        <w:lastRenderedPageBreak/>
+        <w:t>"event": {</w:t>
+      </w:r>
+    </w:p>
+    <w:p>
+      <w:pPr>
+        <w:rPr>
+          <w:rFonts w:ascii="Aptos" w:hAnsi="Aptos"/>
+          <w:sz w:val="28"/>
+          <w:szCs w:val="28"/>
+        </w:rPr>
+      </w:pPr>
+      <w:r>
+        <w:rPr>
+          <w:rFonts w:ascii="Aptos" w:hAnsi="Aptos"/>
+          <w:sz w:val="28"/>
+          <w:szCs w:val="28"/>
+        </w:rPr>
+        <w:t xml:space="preserve">    "</w:t>
+      </w:r>
+      <w:proofErr w:type="spellStart"/>
+      <w:r>
+        <w:rPr>
+          <w:rFonts w:ascii="Aptos" w:hAnsi="Aptos"/>
+          <w:sz w:val="28"/>
+          <w:szCs w:val="28"/>
+        </w:rPr>
+        <w:t>eventID</w:t>
+      </w:r>
+      <w:proofErr w:type="spellEnd"/>
+      <w:r>
+        <w:rPr>
+          <w:rFonts w:ascii="Aptos" w:hAnsi="Aptos"/>
+          <w:sz w:val="28"/>
+          <w:szCs w:val="28"/>
+        </w:rPr>
+        <w:t>": "0123456790",</w:t>
+      </w:r>
+    </w:p>
+    <w:p>
+      <w:pPr>
+        <w:rPr>
+          <w:rFonts w:ascii="Aptos" w:hAnsi="Aptos"/>
+          <w:sz w:val="28"/>
+          <w:szCs w:val="28"/>
+        </w:rPr>
+      </w:pPr>
+      <w:r>
+        <w:rPr>
+          <w:rFonts w:ascii="Aptos" w:hAnsi="Aptos"/>
+          <w:sz w:val="28"/>
+          <w:szCs w:val="28"/>
+        </w:rPr>
+        <w:t xml:space="preserve">    "</w:t>
+      </w:r>
+      <w:proofErr w:type="spellStart"/>
+      <w:r>
+        <w:rPr>
+          <w:rFonts w:ascii="Aptos" w:hAnsi="Aptos"/>
+          <w:sz w:val="28"/>
+          <w:szCs w:val="28"/>
+        </w:rPr>
+        <w:t>adminID</w:t>
+      </w:r>
+      <w:proofErr w:type="spellEnd"/>
+      <w:r>
+        <w:rPr>
+          <w:rFonts w:ascii="Aptos" w:hAnsi="Aptos"/>
+          <w:sz w:val="28"/>
+          <w:szCs w:val="28"/>
+        </w:rPr>
+        <w:t>": "0110102001",</w:t>
+      </w:r>
+    </w:p>
+    <w:p>
+      <w:pPr>
+        <w:rPr>
+          <w:rFonts w:ascii="Aptos" w:hAnsi="Aptos"/>
+          <w:sz w:val="28"/>
+          <w:szCs w:val="28"/>
+        </w:rPr>
+      </w:pPr>
+      <w:r>
+        <w:rPr>
+          <w:rFonts w:ascii="Aptos" w:hAnsi="Aptos"/>
+          <w:sz w:val="28"/>
+          <w:szCs w:val="28"/>
+        </w:rPr>
+        <w:t xml:space="preserve">    "name": "Art Exhibition",</w:t>
+      </w:r>
+    </w:p>
+    <w:p>
+      <w:pPr>
+        <w:rPr>
+          <w:rFonts w:ascii="Aptos" w:hAnsi="Aptos"/>
+          <w:sz w:val="28"/>
+          <w:szCs w:val="28"/>
+        </w:rPr>
+      </w:pPr>
+      <w:r>
+        <w:rPr>
+          <w:rFonts w:ascii="Aptos" w:hAnsi="Aptos"/>
+          <w:sz w:val="28"/>
+          <w:szCs w:val="28"/>
+        </w:rPr>
+        <w:t xml:space="preserve">    "description": "An exhibition showcasing the artwork created by the senior art students.",</w:t>
+      </w:r>
+    </w:p>
+    <w:p>
+      <w:pPr>
+        <w:rPr>
+          <w:rFonts w:ascii="Aptos" w:hAnsi="Aptos"/>
+          <w:sz w:val="28"/>
+          <w:szCs w:val="28"/>
+        </w:rPr>
+      </w:pPr>
+      <w:r>
+        <w:rPr>
+          <w:rFonts w:ascii="Aptos" w:hAnsi="Aptos"/>
+          <w:sz w:val="28"/>
+          <w:szCs w:val="28"/>
+        </w:rPr>
+        <w:t xml:space="preserve">    "time": "5:30pm",</w:t>
+      </w:r>
+    </w:p>
+    <w:p>
+      <w:pPr>
+        <w:rPr>
+          <w:rFonts w:ascii="Aptos" w:hAnsi="Aptos"/>
+          <w:sz w:val="28"/>
+          <w:szCs w:val="28"/>
+        </w:rPr>
+      </w:pPr>
+      <w:r>
+        <w:rPr>
+          <w:rFonts w:ascii="Aptos" w:hAnsi="Aptos"/>
+          <w:sz w:val="28"/>
+          <w:szCs w:val="28"/>
+        </w:rPr>
+        <w:t xml:space="preserve">    "location": "Main Hall Gallery",</w:t>
+      </w:r>
+    </w:p>
+    <w:p>
+      <w:pPr>
+        <w:rPr>
+          <w:rFonts w:ascii="Aptos" w:hAnsi="Aptos"/>
+          <w:sz w:val="28"/>
+          <w:szCs w:val="28"/>
+        </w:rPr>
+      </w:pPr>
+      <w:r>
+        <w:rPr>
+          <w:rFonts w:ascii="Aptos" w:hAnsi="Aptos"/>
+          <w:sz w:val="28"/>
+          <w:szCs w:val="28"/>
+        </w:rPr>
+        <w:t xml:space="preserve">    "date": "2023-11-15T17:30:00.000Z"</w:t>
+      </w:r>
+    </w:p>
+    <w:p>
+      <w:pPr>
+        <w:rPr>
+          <w:rFonts w:ascii="Aptos" w:hAnsi="Aptos"/>
+          <w:sz w:val="28"/>
+          <w:szCs w:val="28"/>
+        </w:rPr>
+      </w:pPr>
+      <w:r>
+        <w:rPr>
+          <w:rFonts w:ascii="Aptos" w:hAnsi="Aptos"/>
+          <w:sz w:val="28"/>
+          <w:szCs w:val="28"/>
+        </w:rPr>
+        <w:t xml:space="preserve">  }</w:t>
+      </w:r>
+    </w:p>
+    <w:p>
+      <w:pPr>
+        <w:rPr>
+          <w:rFonts w:ascii="Aptos" w:hAnsi="Aptos"/>
+          <w:sz w:val="28"/>
+          <w:szCs w:val="28"/>
+        </w:rPr>
+      </w:pPr>
+      <w:r>
+        <w:rPr>
+          <w:rFonts w:ascii="Aptos" w:hAnsi="Aptos"/>
+          <w:sz w:val="28"/>
+          <w:szCs w:val="28"/>
+        </w:rPr>
+        <w:t>}</w:t>
+      </w:r>
+    </w:p>
+    <w:p>
+      <w:pPr>
+        <w:rPr>
+          <w:rFonts w:ascii="Aptos" w:hAnsi="Aptos"/>
+          <w:sz w:val="28"/>
+          <w:szCs w:val="28"/>
+        </w:rPr>
+      </w:pPr>
+      <w:r>
+        <w:rPr>
+          <w:rFonts w:ascii="Aptos" w:hAnsi="Aptos"/>
+          <w:sz w:val="28"/>
+          <w:szCs w:val="28"/>
+        </w:rPr>
+        <w:t>{</w:t>
+      </w:r>
+    </w:p>
+    <w:p>
+      <w:pPr>
+        <w:rPr>
+          <w:rFonts w:ascii="Aptos" w:hAnsi="Aptos"/>
+          <w:sz w:val="28"/>
+          <w:szCs w:val="28"/>
+        </w:rPr>
+      </w:pPr>
+      <w:r>
+        <w:rPr>
+          <w:rFonts w:ascii="Aptos" w:hAnsi="Aptos"/>
+          <w:sz w:val="28"/>
+          <w:szCs w:val="28"/>
+        </w:rPr>
+        <w:t xml:space="preserve">  "</w:t>
+      </w:r>
+      <w:proofErr w:type="spellStart"/>
+      <w:r>
+        <w:rPr>
+          <w:rFonts w:ascii="Aptos" w:hAnsi="Aptos"/>
+          <w:sz w:val="28"/>
+          <w:szCs w:val="28"/>
+        </w:rPr>
+        <w:t>TicketInformation</w:t>
+      </w:r>
+      <w:proofErr w:type="spellEnd"/>
+      <w:r>
+        <w:rPr>
+          <w:rFonts w:ascii="Aptos" w:hAnsi="Aptos"/>
+          <w:sz w:val="28"/>
+          <w:szCs w:val="28"/>
+        </w:rPr>
+        <w:t>": {</w:t>
+      </w:r>
+    </w:p>
+    <w:p>
+      <w:pPr>
+        <w:rPr>
+          <w:rFonts w:ascii="Aptos" w:hAnsi="Aptos"/>
+          <w:sz w:val="28"/>
+          <w:szCs w:val="28"/>
+        </w:rPr>
+      </w:pPr>
+      <w:r>
+        <w:rPr>
+          <w:rFonts w:ascii="Aptos" w:hAnsi="Aptos"/>
+          <w:sz w:val="28"/>
+          <w:szCs w:val="28"/>
+        </w:rPr>
+        <w:t xml:space="preserve">    "</w:t>
+      </w:r>
+      <w:proofErr w:type="spellStart"/>
+      <w:r>
+        <w:rPr>
+          <w:rFonts w:ascii="Aptos" w:hAnsi="Aptos"/>
+          <w:sz w:val="28"/>
+          <w:szCs w:val="28"/>
+        </w:rPr>
+        <w:t>TicketID</w:t>
+      </w:r>
+      <w:proofErr w:type="spellEnd"/>
+      <w:r>
+        <w:rPr>
+          <w:rFonts w:ascii="Aptos" w:hAnsi="Aptos"/>
+          <w:sz w:val="28"/>
+          <w:szCs w:val="28"/>
+        </w:rPr>
+        <w:t>": "unique ID",</w:t>
+      </w:r>
+    </w:p>
+    <w:p>
+      <w:pPr>
+        <w:rPr>
+          <w:rFonts w:ascii="Aptos" w:hAnsi="Aptos"/>
+          <w:sz w:val="28"/>
+          <w:szCs w:val="28"/>
+        </w:rPr>
+      </w:pPr>
+      <w:r>
+        <w:rPr>
+          <w:rFonts w:ascii="Aptos" w:hAnsi="Aptos"/>
+          <w:sz w:val="28"/>
+          <w:szCs w:val="28"/>
+        </w:rPr>
+        <w:t xml:space="preserve">    "</w:t>
+      </w:r>
+      <w:proofErr w:type="spellStart"/>
+      <w:r>
+        <w:rPr>
+          <w:rFonts w:ascii="Aptos" w:hAnsi="Aptos"/>
+          <w:sz w:val="28"/>
+          <w:szCs w:val="28"/>
+        </w:rPr>
+        <w:t>AdminID</w:t>
+      </w:r>
+      <w:proofErr w:type="spellEnd"/>
+      <w:r>
+        <w:rPr>
+          <w:rFonts w:ascii="Aptos" w:hAnsi="Aptos"/>
+          <w:sz w:val="28"/>
+          <w:szCs w:val="28"/>
+        </w:rPr>
+        <w:t>": "admin ID",</w:t>
+      </w:r>
+    </w:p>
+    <w:p>
+      <w:pPr>
+        <w:rPr>
+          <w:rFonts w:ascii="Aptos" w:hAnsi="Aptos"/>
+          <w:sz w:val="28"/>
+          <w:szCs w:val="28"/>
+        </w:rPr>
+      </w:pPr>
+      <w:r>
+        <w:rPr>
+          <w:rFonts w:ascii="Aptos" w:hAnsi="Aptos"/>
+          <w:sz w:val="28"/>
+          <w:szCs w:val="28"/>
+        </w:rPr>
+        <w:t xml:space="preserve">    "</w:t>
+      </w:r>
+      <w:proofErr w:type="spellStart"/>
+      <w:r>
+        <w:rPr>
+          <w:rFonts w:ascii="Aptos" w:hAnsi="Aptos"/>
+          <w:sz w:val="28"/>
+          <w:szCs w:val="28"/>
+        </w:rPr>
+        <w:t>EventID</w:t>
+      </w:r>
+      <w:proofErr w:type="spellEnd"/>
+      <w:r>
+        <w:rPr>
+          <w:rFonts w:ascii="Aptos" w:hAnsi="Aptos"/>
+          <w:sz w:val="28"/>
+          <w:szCs w:val="28"/>
+        </w:rPr>
+        <w:t>": "event ID",</w:t>
+      </w:r>
+    </w:p>
+    <w:p>
+      <w:pPr>
+        <w:rPr>
+          <w:rFonts w:ascii="Aptos" w:hAnsi="Aptos"/>
+          <w:sz w:val="28"/>
+          <w:szCs w:val="28"/>
+        </w:rPr>
+      </w:pPr>
+      <w:r>
+        <w:rPr>
+          <w:rFonts w:ascii="Aptos" w:hAnsi="Aptos"/>
+          <w:sz w:val="28"/>
+          <w:szCs w:val="28"/>
+        </w:rPr>
+        <w:t xml:space="preserve">    "Type": "ticket type",</w:t>
+      </w:r>
+    </w:p>
+    <w:p>
+      <w:pPr>
+        <w:rPr>
+          <w:rFonts w:ascii="Aptos" w:hAnsi="Aptos"/>
+          <w:sz w:val="28"/>
+          <w:szCs w:val="28"/>
+        </w:rPr>
+      </w:pPr>
+      <w:r>
+        <w:rPr>
+          <w:rFonts w:ascii="Aptos" w:hAnsi="Aptos"/>
+          <w:sz w:val="28"/>
+          <w:szCs w:val="28"/>
+        </w:rPr>
+        <w:t xml:space="preserve">    "Price": "ticket cost",</w:t>
+      </w:r>
+    </w:p>
+    <w:p>
+      <w:pPr>
+        <w:rPr>
+          <w:rFonts w:ascii="Aptos" w:hAnsi="Aptos"/>
+          <w:sz w:val="28"/>
+          <w:szCs w:val="28"/>
+        </w:rPr>
+      </w:pPr>
+      <w:r>
+        <w:rPr>
+          <w:rFonts w:ascii="Aptos" w:hAnsi="Aptos"/>
+          <w:sz w:val="28"/>
+          <w:szCs w:val="28"/>
+        </w:rPr>
+        <w:t xml:space="preserve">    "Availability": "tickets available"</w:t>
+      </w:r>
+    </w:p>
+    <w:p>
+      <w:pPr>
+        <w:rPr>
+          <w:rFonts w:ascii="Aptos" w:hAnsi="Aptos"/>
+          <w:sz w:val="28"/>
+          <w:szCs w:val="28"/>
+        </w:rPr>
+      </w:pPr>
+      <w:r>
+        <w:rPr>
+          <w:rFonts w:ascii="Aptos" w:hAnsi="Aptos"/>
+          <w:sz w:val="28"/>
+          <w:szCs w:val="28"/>
+        </w:rPr>
+        <w:t xml:space="preserve">  }</w:t>
+      </w:r>
+    </w:p>
+    <w:p>
+      <w:pPr>
+        <w:rPr>
+          <w:rFonts w:ascii="Aptos" w:hAnsi="Aptos"/>
+          <w:sz w:val="28"/>
+          <w:szCs w:val="28"/>
+        </w:rPr>
+      </w:pPr>
+      <w:r>
+        <w:rPr>
+          <w:rFonts w:ascii="Aptos" w:hAnsi="Aptos"/>
+          <w:sz w:val="28"/>
+          <w:szCs w:val="28"/>
+        </w:rPr>
+        <w:t>}</w:t>
+      </w:r>
+    </w:p>
+    <w:p>
+      <w:pPr>
+        <w:rPr>
+          <w:rFonts w:ascii="Aptos" w:hAnsi="Aptos"/>
+          <w:sz w:val="28"/>
+          <w:szCs w:val="28"/>
+        </w:rPr>
+      </w:pPr>
+      <w:r>
+        <w:rPr>
+          <w:rFonts w:ascii="Aptos" w:hAnsi="Aptos"/>
+          <w:sz w:val="28"/>
+          <w:szCs w:val="28"/>
+        </w:rPr>
+        <w:t>{</w:t>
+      </w:r>
+    </w:p>
+    <w:p>
+      <w:pPr>
+        <w:rPr>
+          <w:rFonts w:ascii="Aptos" w:hAnsi="Aptos"/>
+          <w:sz w:val="28"/>
+          <w:szCs w:val="28"/>
+        </w:rPr>
+      </w:pPr>
+      <w:r>
+        <w:rPr>
+          <w:rFonts w:ascii="Aptos" w:hAnsi="Aptos"/>
+          <w:sz w:val="28"/>
+          <w:szCs w:val="28"/>
+        </w:rPr>
+        <w:t xml:space="preserve">  "</w:t>
+      </w:r>
+      <w:proofErr w:type="spellStart"/>
+      <w:r>
+        <w:rPr>
+          <w:rFonts w:ascii="Aptos" w:hAnsi="Aptos"/>
+          <w:sz w:val="28"/>
+          <w:szCs w:val="28"/>
+        </w:rPr>
+        <w:t>AttendanceRecords</w:t>
+      </w:r>
+      <w:proofErr w:type="spellEnd"/>
+      <w:r>
+        <w:rPr>
+          <w:rFonts w:ascii="Aptos" w:hAnsi="Aptos"/>
+          <w:sz w:val="28"/>
+          <w:szCs w:val="28"/>
+        </w:rPr>
+        <w:t>": {</w:t>
+      </w:r>
+    </w:p>
+    <w:p>
+      <w:pPr>
+        <w:rPr>
+          <w:rFonts w:ascii="Aptos" w:hAnsi="Aptos"/>
+          <w:sz w:val="28"/>
+          <w:szCs w:val="28"/>
+        </w:rPr>
+      </w:pPr>
+      <w:r>
+        <w:rPr>
+          <w:rFonts w:ascii="Aptos" w:hAnsi="Aptos"/>
+          <w:sz w:val="28"/>
+          <w:szCs w:val="28"/>
+        </w:rPr>
+        <w:t xml:space="preserve">    "</w:t>
+      </w:r>
+      <w:proofErr w:type="spellStart"/>
+      <w:r>
+        <w:rPr>
+          <w:rFonts w:ascii="Aptos" w:hAnsi="Aptos"/>
+          <w:sz w:val="28"/>
+          <w:szCs w:val="28"/>
+        </w:rPr>
+        <w:t>AttendanceID</w:t>
+      </w:r>
+      <w:proofErr w:type="spellEnd"/>
+      <w:r>
+        <w:rPr>
+          <w:rFonts w:ascii="Aptos" w:hAnsi="Aptos"/>
+          <w:sz w:val="28"/>
+          <w:szCs w:val="28"/>
+        </w:rPr>
+        <w:t>": "unique ID",</w:t>
+      </w:r>
+    </w:p>
+    <w:p>
+      <w:pPr>
+        <w:rPr>
+          <w:rFonts w:ascii="Aptos" w:hAnsi="Aptos"/>
+          <w:sz w:val="28"/>
+          <w:szCs w:val="28"/>
+        </w:rPr>
+      </w:pPr>
+      <w:r>
+        <w:rPr>
+          <w:rFonts w:ascii="Aptos" w:hAnsi="Aptos"/>
+          <w:sz w:val="28"/>
+          <w:szCs w:val="28"/>
+        </w:rPr>
+        <w:t xml:space="preserve">    "</w:t>
+      </w:r>
+      <w:proofErr w:type="spellStart"/>
+      <w:r>
+        <w:rPr>
+          <w:rFonts w:ascii="Aptos" w:hAnsi="Aptos"/>
+          <w:sz w:val="28"/>
+          <w:szCs w:val="28"/>
+        </w:rPr>
+        <w:t>EventID</w:t>
+      </w:r>
+      <w:proofErr w:type="spellEnd"/>
+      <w:r>
+        <w:rPr>
+          <w:rFonts w:ascii="Aptos" w:hAnsi="Aptos"/>
+          <w:sz w:val="28"/>
+          <w:szCs w:val="28"/>
+        </w:rPr>
+        <w:t>": "event ID",</w:t>
+      </w:r>
+    </w:p>
+    <w:p>
+      <w:pPr>
+        <w:rPr>
+          <w:rFonts w:ascii="Aptos" w:hAnsi="Aptos"/>
+          <w:sz w:val="28"/>
+          <w:szCs w:val="28"/>
+        </w:rPr>
+      </w:pPr>
+      <w:r>
+        <w:rPr>
+          <w:rFonts w:ascii="Aptos" w:hAnsi="Aptos"/>
+          <w:sz w:val="28"/>
+          <w:szCs w:val="28"/>
+        </w:rPr>
+        <w:lastRenderedPageBreak/>
+        <w:t xml:space="preserve">    "</w:t>
+      </w:r>
+      <w:proofErr w:type="spellStart"/>
+      <w:r>
+        <w:rPr>
+          <w:rFonts w:ascii="Aptos" w:hAnsi="Aptos"/>
+          <w:sz w:val="28"/>
+          <w:szCs w:val="28"/>
+        </w:rPr>
+        <w:t>UserID</w:t>
+      </w:r>
+      <w:proofErr w:type="spellEnd"/>
+      <w:r>
+        <w:rPr>
+          <w:rFonts w:ascii="Aptos" w:hAnsi="Aptos"/>
+          <w:sz w:val="28"/>
+          <w:szCs w:val="28"/>
+        </w:rPr>
+        <w:t>": "user ID",</w:t>
+      </w:r>
+    </w:p>
+    <w:p>
+      <w:pPr>
+        <w:rPr>
+          <w:rFonts w:ascii="Aptos" w:hAnsi="Aptos"/>
+          <w:sz w:val="28"/>
+          <w:szCs w:val="28"/>
+        </w:rPr>
+      </w:pPr>
+      <w:r>
+        <w:rPr>
+          <w:rFonts w:ascii="Aptos" w:hAnsi="Aptos"/>
+          <w:sz w:val="28"/>
+          <w:szCs w:val="28"/>
+        </w:rPr>
+        <w:t xml:space="preserve">    "Status": "attendance status"</w:t>
+      </w:r>
+    </w:p>
+    <w:p>
+      <w:pPr>
+        <w:rPr>
+          <w:rFonts w:ascii="Aptos" w:hAnsi="Aptos"/>
+          <w:sz w:val="28"/>
+          <w:szCs w:val="28"/>
+        </w:rPr>
+      </w:pPr>
+      <w:r>
+        <w:rPr>
+          <w:rFonts w:ascii="Aptos" w:hAnsi="Aptos"/>
+          <w:sz w:val="28"/>
+          <w:szCs w:val="28"/>
+        </w:rPr>
+        <w:t xml:space="preserve">  }</w:t>
+      </w:r>
+    </w:p>
+    <w:p>
+      <w:pPr>
+        <w:rPr>
+          <w:rFonts w:ascii="Aptos" w:hAnsi="Aptos"/>
+          <w:sz w:val="28"/>
+          <w:szCs w:val="28"/>
+        </w:rPr>
+      </w:pPr>
+      <w:r>
+        <w:rPr>
+          <w:rFonts w:ascii="Aptos" w:hAnsi="Aptos"/>
+          <w:sz w:val="28"/>
+          <w:szCs w:val="28"/>
+        </w:rPr>
+        <w:t>}</w:t>
+      </w:r>
+    </w:p>
+    <w:p>
+      <w:pPr>
+        <w:rPr>
+          <w:rFonts w:ascii="Aptos" w:hAnsi="Aptos"/>
+          <w:sz w:val="28"/>
+          <w:szCs w:val="28"/>
+        </w:rPr>
+      </w:pPr>
+      <w:r>
+        <w:rPr>
+          <w:rFonts w:ascii="Aptos" w:hAnsi="Aptos"/>
+          <w:sz w:val="28"/>
+          <w:szCs w:val="28"/>
+        </w:rPr>
+        <w:t>{</w:t>
+      </w:r>
+    </w:p>
+    <w:p>
+      <w:pPr>
+        <w:rPr>
+          <w:rFonts w:ascii="Aptos" w:hAnsi="Aptos"/>
+          <w:sz w:val="28"/>
+          <w:szCs w:val="28"/>
+        </w:rPr>
+      </w:pPr>
+      <w:r>
+        <w:rPr>
+          <w:rFonts w:ascii="Aptos" w:hAnsi="Aptos"/>
+          <w:sz w:val="28"/>
+          <w:szCs w:val="28"/>
+        </w:rPr>
+        <w:t xml:space="preserve">  "</w:t>
+      </w:r>
+      <w:proofErr w:type="spellStart"/>
+      <w:r>
+        <w:rPr>
+          <w:rFonts w:ascii="Aptos" w:hAnsi="Aptos"/>
+          <w:sz w:val="28"/>
+          <w:szCs w:val="28"/>
+        </w:rPr>
+        <w:t>NotificationDetails</w:t>
+      </w:r>
+      <w:proofErr w:type="spellEnd"/>
+      <w:r>
+        <w:rPr>
+          <w:rFonts w:ascii="Aptos" w:hAnsi="Aptos"/>
+          <w:sz w:val="28"/>
+          <w:szCs w:val="28"/>
+        </w:rPr>
+        <w:t>": {</w:t>
+      </w:r>
+    </w:p>
+    <w:p>
+      <w:pPr>
+        <w:rPr>
+          <w:rFonts w:ascii="Aptos" w:hAnsi="Aptos"/>
+          <w:sz w:val="28"/>
+          <w:szCs w:val="28"/>
+        </w:rPr>
+      </w:pPr>
+      <w:r>
+        <w:rPr>
+          <w:rFonts w:ascii="Aptos" w:hAnsi="Aptos"/>
+          <w:sz w:val="28"/>
+          <w:szCs w:val="28"/>
+        </w:rPr>
+        <w:t xml:space="preserve">    "</w:t>
+      </w:r>
+      <w:proofErr w:type="spellStart"/>
+      <w:r>
+        <w:rPr>
+          <w:rFonts w:ascii="Aptos" w:hAnsi="Aptos"/>
+          <w:sz w:val="28"/>
+          <w:szCs w:val="28"/>
+        </w:rPr>
+        <w:t>NotificationID</w:t>
+      </w:r>
+      <w:proofErr w:type="spellEnd"/>
+      <w:r>
+        <w:rPr>
+          <w:rFonts w:ascii="Aptos" w:hAnsi="Aptos"/>
+          <w:sz w:val="28"/>
+          <w:szCs w:val="28"/>
+        </w:rPr>
+        <w:t>": "unique ID",</w:t>
+      </w:r>
+    </w:p>
+    <w:p>
+      <w:pPr>
+        <w:rPr>
+          <w:rFonts w:ascii="Aptos" w:hAnsi="Aptos"/>
+          <w:sz w:val="28"/>
+          <w:szCs w:val="28"/>
+        </w:rPr>
+      </w:pPr>
+      <w:r>
+        <w:rPr>
+          <w:rFonts w:ascii="Aptos" w:hAnsi="Aptos"/>
+          <w:sz w:val="28"/>
+          <w:szCs w:val="28"/>
+        </w:rPr>
+        <w:t xml:space="preserve">    "</w:t>
+      </w:r>
+      <w:proofErr w:type="spellStart"/>
+      <w:r>
+        <w:rPr>
+          <w:rFonts w:ascii="Aptos" w:hAnsi="Aptos"/>
+          <w:sz w:val="28"/>
+          <w:szCs w:val="28"/>
+        </w:rPr>
+        <w:t>UserID</w:t>
+      </w:r>
+      <w:proofErr w:type="spellEnd"/>
+      <w:r>
+        <w:rPr>
+          <w:rFonts w:ascii="Aptos" w:hAnsi="Aptos"/>
+          <w:sz w:val="28"/>
+          <w:szCs w:val="28"/>
+        </w:rPr>
+        <w:t>": "user ID",</w:t>
+      </w:r>
+    </w:p>
+    <w:p>
+      <w:pPr>
+        <w:rPr>
+          <w:rFonts w:ascii="Aptos" w:hAnsi="Aptos"/>
+          <w:sz w:val="28"/>
+          <w:szCs w:val="28"/>
+        </w:rPr>
+      </w:pPr>
+      <w:r>
+        <w:rPr>
+          <w:rFonts w:ascii="Aptos" w:hAnsi="Aptos"/>
+          <w:sz w:val="28"/>
+          <w:szCs w:val="28"/>
+        </w:rPr>
+        <w:t xml:space="preserve">    "Message": "notification message",</w:t>
+      </w:r>
+    </w:p>
+    <w:p>
+      <w:pPr>
+        <w:rPr>
+          <w:rFonts w:ascii="Aptos" w:hAnsi="Aptos"/>
+          <w:sz w:val="28"/>
+          <w:szCs w:val="28"/>
+        </w:rPr>
+      </w:pPr>
+      <w:r>
+        <w:rPr>
+          <w:rFonts w:ascii="Aptos" w:hAnsi="Aptos"/>
+          <w:sz w:val="28"/>
+          <w:szCs w:val="28"/>
+        </w:rPr>
+        <w:t xml:space="preserve">    "Type": "notification type"</w:t>
+      </w:r>
+    </w:p>
+    <w:p>
+      <w:pPr>
+        <w:rPr>
+          <w:rFonts w:ascii="Aptos" w:hAnsi="Aptos"/>
+          <w:sz w:val="28"/>
+          <w:szCs w:val="28"/>
+        </w:rPr>
+      </w:pPr>
+      <w:r>
+        <w:rPr>
+          <w:rFonts w:ascii="Aptos" w:hAnsi="Aptos"/>
+          <w:sz w:val="28"/>
+          <w:szCs w:val="28"/>
+        </w:rPr>
+        <w:t xml:space="preserve">  }</w:t>
+      </w:r>
+    </w:p>
+    <w:p>
+      <w:pPr>
+        <w:rPr>
+          <w:rFonts w:ascii="Aptos" w:hAnsi="Aptos"/>
+          <w:sz w:val="28"/>
+          <w:szCs w:val="28"/>
+        </w:rPr>
+      </w:pPr>
+      <w:r>
+        <w:rPr>
+          <w:rFonts w:ascii="Aptos" w:hAnsi="Aptos"/>
+          <w:sz w:val="28"/>
+          <w:szCs w:val="28"/>
+        </w:rPr>
+        <w:t>}</w:t>
+      </w:r>
+    </w:p>
+    <w:p>
+      <w:pPr>
+        <w:rPr>
+          <w:rFonts w:ascii="Aptos" w:hAnsi="Aptos"/>
+          <w:sz w:val="28"/>
+          <w:szCs w:val="28"/>
+        </w:rPr>
+      </w:pPr>
+      <w:r>
+        <w:rPr>
+          <w:rFonts w:ascii="Aptos" w:hAnsi="Aptos"/>
+          <w:sz w:val="28"/>
+          <w:szCs w:val="28"/>
+        </w:rPr>
+        <w:t>{</w:t>
+      </w:r>
+    </w:p>
+    <w:p>
+      <w:pPr>
+        <w:rPr>
+          <w:rFonts w:ascii="Aptos" w:hAnsi="Aptos"/>
+          <w:sz w:val="28"/>
+          <w:szCs w:val="28"/>
+        </w:rPr>
+      </w:pPr>
+      <w:r>
+        <w:rPr>
+          <w:rFonts w:ascii="Aptos" w:hAnsi="Aptos"/>
+          <w:sz w:val="28"/>
+          <w:szCs w:val="28"/>
+        </w:rPr>
+        <w:t xml:space="preserve">  "</w:t>
+      </w:r>
+      <w:proofErr w:type="spellStart"/>
+      <w:r>
+        <w:rPr>
+          <w:rFonts w:ascii="Aptos" w:hAnsi="Aptos"/>
+          <w:sz w:val="28"/>
+          <w:szCs w:val="28"/>
+        </w:rPr>
+        <w:t>PaymentInformation</w:t>
+      </w:r>
+      <w:proofErr w:type="spellEnd"/>
+      <w:r>
+        <w:rPr>
+          <w:rFonts w:ascii="Aptos" w:hAnsi="Aptos"/>
+          <w:sz w:val="28"/>
+          <w:szCs w:val="28"/>
+        </w:rPr>
+        <w:t>": {</w:t>
+      </w:r>
+    </w:p>
+    <w:p>
+      <w:pPr>
+        <w:rPr>
+          <w:rFonts w:ascii="Aptos" w:hAnsi="Aptos"/>
+          <w:sz w:val="28"/>
+          <w:szCs w:val="28"/>
+        </w:rPr>
+      </w:pPr>
+      <w:r>
+        <w:rPr>
+          <w:rFonts w:ascii="Aptos" w:hAnsi="Aptos"/>
+          <w:sz w:val="28"/>
+          <w:szCs w:val="28"/>
+        </w:rPr>
+        <w:t xml:space="preserve">    "</w:t>
+      </w:r>
+      <w:proofErr w:type="spellStart"/>
+      <w:r>
+        <w:rPr>
+          <w:rFonts w:ascii="Aptos" w:hAnsi="Aptos"/>
+          <w:sz w:val="28"/>
+          <w:szCs w:val="28"/>
+        </w:rPr>
+        <w:t>PaymentID</w:t>
+      </w:r>
+      <w:proofErr w:type="spellEnd"/>
+      <w:r>
+        <w:rPr>
+          <w:rFonts w:ascii="Aptos" w:hAnsi="Aptos"/>
+          <w:sz w:val="28"/>
+          <w:szCs w:val="28"/>
+        </w:rPr>
+        <w:t>": "unique ID",</w:t>
+      </w:r>
+    </w:p>
+    <w:p>
+      <w:pPr>
+        <w:rPr>
+          <w:rFonts w:ascii="Aptos" w:hAnsi="Aptos"/>
+          <w:sz w:val="28"/>
+          <w:szCs w:val="28"/>
+        </w:rPr>
+      </w:pPr>
+      <w:r>
+        <w:rPr>
+          <w:rFonts w:ascii="Aptos" w:hAnsi="Aptos"/>
+          <w:sz w:val="28"/>
+          <w:szCs w:val="28"/>
+        </w:rPr>
+        <w:t xml:space="preserve">    "</w:t>
+      </w:r>
+      <w:proofErr w:type="spellStart"/>
+      <w:r>
+        <w:rPr>
+          <w:rFonts w:ascii="Aptos" w:hAnsi="Aptos"/>
+          <w:sz w:val="28"/>
+          <w:szCs w:val="28"/>
+        </w:rPr>
+        <w:t>UserID</w:t>
+      </w:r>
+      <w:proofErr w:type="spellEnd"/>
+      <w:r>
+        <w:rPr>
+          <w:rFonts w:ascii="Aptos" w:hAnsi="Aptos"/>
+          <w:sz w:val="28"/>
+          <w:szCs w:val="28"/>
+        </w:rPr>
+        <w:t>": "user ID",</w:t>
+      </w:r>
+    </w:p>
+    <w:p>
+      <w:pPr>
+        <w:rPr>
+          <w:rFonts w:ascii="Aptos" w:hAnsi="Aptos"/>
+          <w:sz w:val="28"/>
+          <w:szCs w:val="28"/>
+        </w:rPr>
+      </w:pPr>
+      <w:r>
+        <w:rPr>
+          <w:rFonts w:ascii="Aptos" w:hAnsi="Aptos"/>
+          <w:sz w:val="28"/>
+          <w:szCs w:val="28"/>
+        </w:rPr>
+        <w:t xml:space="preserve">    "</w:t>
+      </w:r>
+      <w:proofErr w:type="spellStart"/>
+      <w:r>
+        <w:rPr>
+          <w:rFonts w:ascii="Aptos" w:hAnsi="Aptos"/>
+          <w:sz w:val="28"/>
+          <w:szCs w:val="28"/>
+        </w:rPr>
+        <w:t>EventID</w:t>
+      </w:r>
+      <w:proofErr w:type="spellEnd"/>
+      <w:r>
+        <w:rPr>
+          <w:rFonts w:ascii="Aptos" w:hAnsi="Aptos"/>
+          <w:sz w:val="28"/>
+          <w:szCs w:val="28"/>
+        </w:rPr>
+        <w:t>": "event ID",</w:t>
+      </w:r>
+    </w:p>
+    <w:p>
+      <w:pPr>
+        <w:rPr>
+          <w:rFonts w:ascii="Aptos" w:hAnsi="Aptos"/>
+          <w:sz w:val="28"/>
+          <w:szCs w:val="28"/>
+        </w:rPr>
+      </w:pPr>
+      <w:r>
+        <w:rPr>
+          <w:rFonts w:ascii="Aptos" w:hAnsi="Aptos"/>
+          <w:sz w:val="28"/>
+          <w:szCs w:val="28"/>
+        </w:rPr>
+        <w:t xml:space="preserve">    "</w:t>
+      </w:r>
+      <w:proofErr w:type="spellStart"/>
+      <w:r>
+        <w:rPr>
+          <w:rFonts w:ascii="Aptos" w:hAnsi="Aptos"/>
+          <w:sz w:val="28"/>
+          <w:szCs w:val="28"/>
+        </w:rPr>
+        <w:t>AdminID</w:t>
+      </w:r>
+      <w:proofErr w:type="spellEnd"/>
+      <w:r>
+        <w:rPr>
+          <w:rFonts w:ascii="Aptos" w:hAnsi="Aptos"/>
+          <w:sz w:val="28"/>
+          <w:szCs w:val="28"/>
+        </w:rPr>
+        <w:t>": "admin ID",</w:t>
+      </w:r>
+    </w:p>
+    <w:p>
+      <w:pPr>
+        <w:rPr>
+          <w:rFonts w:ascii="Aptos" w:hAnsi="Aptos"/>
+          <w:sz w:val="28"/>
+          <w:szCs w:val="28"/>
+        </w:rPr>
+      </w:pPr>
+      <w:r>
+        <w:rPr>
+          <w:rFonts w:ascii="Aptos" w:hAnsi="Aptos"/>
+          <w:sz w:val="28"/>
+          <w:szCs w:val="28"/>
+        </w:rPr>
+        <w:t xml:space="preserve">    "Amount": "payment amount",</w:t>
+      </w:r>
+    </w:p>
+    <w:p>
+      <w:pPr>
+        <w:rPr>
+          <w:rFonts w:ascii="Aptos" w:hAnsi="Aptos"/>
+          <w:sz w:val="28"/>
+          <w:szCs w:val="28"/>
+        </w:rPr>
+      </w:pPr>
+      <w:r>
+        <w:rPr>
+          <w:rFonts w:ascii="Aptos" w:hAnsi="Aptos"/>
+          <w:sz w:val="28"/>
+          <w:szCs w:val="28"/>
+        </w:rPr>
+        <w:t xml:space="preserve">    "</w:t>
+      </w:r>
+      <w:proofErr w:type="spellStart"/>
+      <w:r>
+        <w:rPr>
+          <w:rFonts w:ascii="Aptos" w:hAnsi="Aptos"/>
+          <w:sz w:val="28"/>
+          <w:szCs w:val="28"/>
+        </w:rPr>
+        <w:t>PaymentStatus</w:t>
+      </w:r>
+      <w:proofErr w:type="spellEnd"/>
+      <w:r>
+        <w:rPr>
+          <w:rFonts w:ascii="Aptos" w:hAnsi="Aptos"/>
+          <w:sz w:val="28"/>
+          <w:szCs w:val="28"/>
+        </w:rPr>
+        <w:t>": "payment status",</w:t>
+      </w:r>
+    </w:p>
+    <w:p>
+      <w:pPr>
+        <w:rPr>
+          <w:rFonts w:ascii="Aptos" w:hAnsi="Aptos"/>
+          <w:sz w:val="28"/>
+          <w:szCs w:val="28"/>
+        </w:rPr>
+      </w:pPr>
+      <w:r>
+        <w:rPr>
+          <w:rFonts w:ascii="Aptos" w:hAnsi="Aptos"/>
+          <w:sz w:val="28"/>
+          <w:szCs w:val="28"/>
+        </w:rPr>
+        <w:t xml:space="preserve">    "</w:t>
+      </w:r>
+      <w:proofErr w:type="spellStart"/>
+      <w:r>
+        <w:rPr>
+          <w:rFonts w:ascii="Aptos" w:hAnsi="Aptos"/>
+          <w:sz w:val="28"/>
+          <w:szCs w:val="28"/>
+        </w:rPr>
+        <w:t>UsercartCartID</w:t>
+      </w:r>
+      <w:proofErr w:type="spellEnd"/>
+      <w:r>
+        <w:rPr>
+          <w:rFonts w:ascii="Aptos" w:hAnsi="Aptos"/>
+          <w:sz w:val="28"/>
+          <w:szCs w:val="28"/>
+        </w:rPr>
+        <w:t>": "cart ID"</w:t>
+      </w:r>
+    </w:p>
+    <w:p>
+      <w:pPr>
+        <w:rPr>
+          <w:rFonts w:ascii="Aptos" w:hAnsi="Aptos"/>
+          <w:sz w:val="28"/>
+          <w:szCs w:val="28"/>
+        </w:rPr>
+      </w:pPr>
+      <w:r>
+        <w:rPr>
+          <w:rFonts w:ascii="Aptos" w:hAnsi="Aptos"/>
+          <w:sz w:val="28"/>
+          <w:szCs w:val="28"/>
+        </w:rPr>
+        <w:t xml:space="preserve">  }</w:t>
+      </w:r>
+    </w:p>
+    <w:p>
+      <w:pPr>
+        <w:rPr>
+          <w:rFonts w:ascii="Aptos" w:hAnsi="Aptos"/>
+          <w:sz w:val="28"/>
+          <w:szCs w:val="28"/>
+        </w:rPr>
+      </w:pPr>
+      <w:r>
+        <w:rPr>
+          <w:rFonts w:ascii="Aptos" w:hAnsi="Aptos"/>
+          <w:sz w:val="28"/>
+          <w:szCs w:val="28"/>
+        </w:rPr>
+        <w:t>"</w:t>
+      </w:r>
+      <w:proofErr w:type="spellStart"/>
+      <w:r>
+        <w:rPr>
+          <w:rFonts w:ascii="Aptos" w:hAnsi="Aptos"/>
+          <w:sz w:val="28"/>
+          <w:szCs w:val="28"/>
+        </w:rPr>
+        <w:t>PaymentInformation</w:t>
+      </w:r>
+      <w:proofErr w:type="spellEnd"/>
+      <w:r>
+        <w:rPr>
+          <w:rFonts w:ascii="Aptos" w:hAnsi="Aptos"/>
+          <w:sz w:val="28"/>
+          <w:szCs w:val="28"/>
+        </w:rPr>
+        <w:t>": {</w:t>
+      </w:r>
+    </w:p>
+    <w:p>
+      <w:pPr>
+        <w:rPr>
+          <w:rFonts w:ascii="Aptos" w:hAnsi="Aptos"/>
+          <w:sz w:val="28"/>
+          <w:szCs w:val="28"/>
+        </w:rPr>
+      </w:pPr>
+      <w:r>
+        <w:rPr>
+          <w:rFonts w:ascii="Aptos" w:hAnsi="Aptos"/>
+          <w:sz w:val="28"/>
+          <w:szCs w:val="28"/>
+        </w:rPr>
+        <w:t xml:space="preserve">    "</w:t>
+      </w:r>
+      <w:proofErr w:type="spellStart"/>
+      <w:r>
+        <w:rPr>
+          <w:rFonts w:ascii="Aptos" w:hAnsi="Aptos"/>
+          <w:sz w:val="28"/>
+          <w:szCs w:val="28"/>
+        </w:rPr>
+        <w:t>PaymentID</w:t>
+      </w:r>
+      <w:proofErr w:type="spellEnd"/>
+      <w:r>
+        <w:rPr>
+          <w:rFonts w:ascii="Aptos" w:hAnsi="Aptos"/>
+          <w:sz w:val="28"/>
+          <w:szCs w:val="28"/>
+        </w:rPr>
+        <w:t>": "10123456",</w:t>
+      </w:r>
+    </w:p>
+    <w:p>
+      <w:pPr>
+        <w:rPr>
+          <w:rFonts w:ascii="Aptos" w:hAnsi="Aptos"/>
+          <w:sz w:val="28"/>
+          <w:szCs w:val="28"/>
+        </w:rPr>
+      </w:pPr>
+      <w:r>
+        <w:rPr>
+          <w:rFonts w:ascii="Aptos" w:hAnsi="Aptos"/>
+          <w:sz w:val="28"/>
+          <w:szCs w:val="28"/>
+        </w:rPr>
+        <w:lastRenderedPageBreak/>
+        <w:t xml:space="preserve">    "</w:t>
+      </w:r>
+      <w:proofErr w:type="spellStart"/>
+      <w:r>
+        <w:rPr>
+          <w:rFonts w:ascii="Aptos" w:hAnsi="Aptos"/>
+          <w:sz w:val="28"/>
+          <w:szCs w:val="28"/>
+        </w:rPr>
+        <w:t>UserID</w:t>
+      </w:r>
+      <w:proofErr w:type="spellEnd"/>
+      <w:r>
+        <w:rPr>
+          <w:rFonts w:ascii="Aptos" w:hAnsi="Aptos"/>
+          <w:sz w:val="28"/>
+          <w:szCs w:val="28"/>
+        </w:rPr>
+        <w:t>": "0000000001",</w:t>
+      </w:r>
+    </w:p>
+    <w:p>
+      <w:pPr>
+        <w:rPr>
+          <w:rFonts w:ascii="Aptos" w:hAnsi="Aptos"/>
+          <w:sz w:val="28"/>
+          <w:szCs w:val="28"/>
+        </w:rPr>
+      </w:pPr>
+      <w:r>
+        <w:rPr>
+          <w:rFonts w:ascii="Aptos" w:hAnsi="Aptos"/>
+          <w:sz w:val="28"/>
+          <w:szCs w:val="28"/>
+        </w:rPr>
+        <w:t xml:space="preserve">    "</w:t>
+      </w:r>
+      <w:proofErr w:type="spellStart"/>
+      <w:r>
+        <w:rPr>
+          <w:rFonts w:ascii="Aptos" w:hAnsi="Aptos"/>
+          <w:sz w:val="28"/>
+          <w:szCs w:val="28"/>
+        </w:rPr>
+        <w:t>EventID</w:t>
+      </w:r>
+      <w:proofErr w:type="spellEnd"/>
+      <w:r>
+        <w:rPr>
+          <w:rFonts w:ascii="Aptos" w:hAnsi="Aptos"/>
+          <w:sz w:val="28"/>
+          <w:szCs w:val="28"/>
+        </w:rPr>
+        <w:t>": "0123456789",</w:t>
+      </w:r>
+    </w:p>
+    <w:p>
+      <w:pPr>
+        <w:rPr>
+          <w:rFonts w:ascii="Aptos" w:hAnsi="Aptos"/>
+          <w:sz w:val="28"/>
+          <w:szCs w:val="28"/>
+        </w:rPr>
+      </w:pPr>
+      <w:r>
+        <w:rPr>
+          <w:rFonts w:ascii="Aptos" w:hAnsi="Aptos"/>
+          <w:sz w:val="28"/>
+          <w:szCs w:val="28"/>
+        </w:rPr>
+        <w:t xml:space="preserve">    "</w:t>
+      </w:r>
+      <w:proofErr w:type="spellStart"/>
+      <w:r>
+        <w:rPr>
+          <w:rFonts w:ascii="Aptos" w:hAnsi="Aptos"/>
+          <w:sz w:val="28"/>
+          <w:szCs w:val="28"/>
+        </w:rPr>
+        <w:t>AdminID</w:t>
+      </w:r>
+      <w:proofErr w:type="spellEnd"/>
+      <w:r>
+        <w:rPr>
+          <w:rFonts w:ascii="Aptos" w:hAnsi="Aptos"/>
+          <w:sz w:val="28"/>
+          <w:szCs w:val="28"/>
+        </w:rPr>
+        <w:t>": "0110101000",</w:t>
+      </w:r>
+    </w:p>
+    <w:p>
+      <w:pPr>
+        <w:rPr>
+          <w:rFonts w:ascii="Aptos" w:hAnsi="Aptos"/>
+          <w:sz w:val="28"/>
+          <w:szCs w:val="28"/>
+        </w:rPr>
+      </w:pPr>
+      <w:r>
+        <w:rPr>
+          <w:rFonts w:ascii="Aptos" w:hAnsi="Aptos"/>
+          <w:sz w:val="28"/>
+          <w:szCs w:val="28"/>
+        </w:rPr>
+        <w:t xml:space="preserve">    "Amount": "$150.00",</w:t>
+      </w:r>
+    </w:p>
+    <w:p>
+      <w:pPr>
+        <w:rPr>
+          <w:rFonts w:ascii="Aptos" w:hAnsi="Aptos"/>
+          <w:sz w:val="28"/>
+          <w:szCs w:val="28"/>
+        </w:rPr>
+      </w:pPr>
+      <w:r>
+        <w:rPr>
+          <w:rFonts w:ascii="Aptos" w:hAnsi="Aptos"/>
+          <w:sz w:val="28"/>
+          <w:szCs w:val="28"/>
+        </w:rPr>
+        <w:t xml:space="preserve">    "</w:t>
+      </w:r>
+      <w:proofErr w:type="spellStart"/>
+      <w:r>
+        <w:rPr>
+          <w:rFonts w:ascii="Aptos" w:hAnsi="Aptos"/>
+          <w:sz w:val="28"/>
+          <w:szCs w:val="28"/>
+        </w:rPr>
+        <w:t>PaymentStatus</w:t>
+      </w:r>
+      <w:proofErr w:type="spellEnd"/>
+      <w:r>
+        <w:rPr>
+          <w:rFonts w:ascii="Aptos" w:hAnsi="Aptos"/>
+          <w:sz w:val="28"/>
+          <w:szCs w:val="28"/>
+        </w:rPr>
+        <w:t>": "Completed",</w:t>
+      </w:r>
+    </w:p>
+    <w:p>
+      <w:pPr>
+        <w:rPr>
+          <w:rFonts w:ascii="Aptos" w:hAnsi="Aptos"/>
+          <w:sz w:val="28"/>
+          <w:szCs w:val="28"/>
+        </w:rPr>
+      </w:pPr>
+      <w:r>
+        <w:rPr>
+          <w:rFonts w:ascii="Aptos" w:hAnsi="Aptos"/>
+          <w:sz w:val="28"/>
+          <w:szCs w:val="28"/>
+        </w:rPr>
+        <w:t xml:space="preserve">    "</w:t>
+      </w:r>
+      <w:proofErr w:type="spellStart"/>
+      <w:r>
+        <w:rPr>
+          <w:rFonts w:ascii="Aptos" w:hAnsi="Aptos"/>
+          <w:sz w:val="28"/>
+          <w:szCs w:val="28"/>
+        </w:rPr>
+        <w:t>UsercartCartID</w:t>
+      </w:r>
+      <w:proofErr w:type="spellEnd"/>
+      <w:r>
+        <w:rPr>
+          <w:rFonts w:ascii="Aptos" w:hAnsi="Aptos"/>
+          <w:sz w:val="28"/>
+          <w:szCs w:val="28"/>
+        </w:rPr>
+        <w:t>": "60013003"</w:t>
+      </w:r>
+    </w:p>
+    <w:p>
+      <w:pPr>
+        <w:rPr>
+          <w:rFonts w:ascii="Aptos" w:hAnsi="Aptos"/>
+          <w:sz w:val="28"/>
+          <w:szCs w:val="28"/>
+        </w:rPr>
+      </w:pPr>
+      <w:r>
+        <w:rPr>
+          <w:rFonts w:ascii="Aptos" w:hAnsi="Aptos"/>
+          <w:sz w:val="28"/>
+          <w:szCs w:val="28"/>
+        </w:rPr>
+        <w:t xml:space="preserve">  }</w:t>
+      </w:r>
+    </w:p>
+    <w:p>
+      <w:pPr>
+        <w:rPr>
+          <w:rFonts w:ascii="Aptos" w:hAnsi="Aptos"/>
+          <w:sz w:val="28"/>
+          <w:szCs w:val="28"/>
+        </w:rPr>
+      </w:pPr>
+      <w:r>
+        <w:rPr>
+          <w:rFonts w:ascii="Aptos" w:hAnsi="Aptos"/>
+          <w:sz w:val="28"/>
+          <w:szCs w:val="28"/>
+        </w:rPr>
+        <w:t>{</w:t>
+      </w:r>
+    </w:p>
+    <w:p>
+      <w:pPr>
+        <w:rPr>
+          <w:rFonts w:ascii="Aptos" w:hAnsi="Aptos"/>
+          <w:sz w:val="28"/>
+          <w:szCs w:val="28"/>
+        </w:rPr>
+      </w:pPr>
+      <w:r>
+        <w:rPr>
+          <w:rFonts w:ascii="Aptos" w:hAnsi="Aptos"/>
+          <w:sz w:val="28"/>
+          <w:szCs w:val="28"/>
+        </w:rPr>
+        <w:t xml:space="preserve">  "</w:t>
+      </w:r>
+      <w:proofErr w:type="spellStart"/>
+      <w:r>
+        <w:rPr>
+          <w:rFonts w:ascii="Aptos" w:hAnsi="Aptos"/>
+          <w:sz w:val="28"/>
+          <w:szCs w:val="28"/>
+        </w:rPr>
+        <w:t>PaymentInformation</w:t>
+      </w:r>
+      <w:proofErr w:type="spellEnd"/>
+      <w:r>
+        <w:rPr>
+          <w:rFonts w:ascii="Aptos" w:hAnsi="Aptos"/>
+          <w:sz w:val="28"/>
+          <w:szCs w:val="28"/>
+        </w:rPr>
+        <w:t>": {</w:t>
+      </w:r>
+    </w:p>
+    <w:p>
+      <w:pPr>
+        <w:rPr>
+          <w:rFonts w:ascii="Aptos" w:hAnsi="Aptos"/>
+          <w:sz w:val="28"/>
+          <w:szCs w:val="28"/>
+        </w:rPr>
+      </w:pPr>
+      <w:r>
+        <w:rPr>
+          <w:rFonts w:ascii="Aptos" w:hAnsi="Aptos"/>
+          <w:sz w:val="28"/>
+          <w:szCs w:val="28"/>
+        </w:rPr>
+        <w:t xml:space="preserve">    "</w:t>
+      </w:r>
+      <w:proofErr w:type="spellStart"/>
+      <w:r>
+        <w:rPr>
+          <w:rFonts w:ascii="Aptos" w:hAnsi="Aptos"/>
+          <w:sz w:val="28"/>
+          <w:szCs w:val="28"/>
+        </w:rPr>
+        <w:t>PaymentID</w:t>
+      </w:r>
+      <w:proofErr w:type="spellEnd"/>
+      <w:r>
+        <w:rPr>
+          <w:rFonts w:ascii="Aptos" w:hAnsi="Aptos"/>
+          <w:sz w:val="28"/>
+          <w:szCs w:val="28"/>
+        </w:rPr>
+        <w:t>": "564654321",</w:t>
+      </w:r>
+    </w:p>
+    <w:p>
+      <w:pPr>
+        <w:rPr>
+          <w:rFonts w:ascii="Aptos" w:hAnsi="Aptos"/>
+          <w:sz w:val="28"/>
+          <w:szCs w:val="28"/>
+        </w:rPr>
+      </w:pPr>
+      <w:r>
+        <w:rPr>
+          <w:rFonts w:ascii="Aptos" w:hAnsi="Aptos"/>
+          <w:sz w:val="28"/>
+          <w:szCs w:val="28"/>
+        </w:rPr>
+        <w:t xml:space="preserve">    "</w:t>
+      </w:r>
+      <w:proofErr w:type="spellStart"/>
+      <w:r>
+        <w:rPr>
+          <w:rFonts w:ascii="Aptos" w:hAnsi="Aptos"/>
+          <w:sz w:val="28"/>
+          <w:szCs w:val="28"/>
+        </w:rPr>
+        <w:t>UserID</w:t>
+      </w:r>
+      <w:proofErr w:type="spellEnd"/>
+      <w:r>
+        <w:rPr>
+          <w:rFonts w:ascii="Aptos" w:hAnsi="Aptos"/>
+          <w:sz w:val="28"/>
+          <w:szCs w:val="28"/>
+        </w:rPr>
+        <w:t>": "0000000002",</w:t>
+      </w:r>
+    </w:p>
+    <w:p>
+      <w:pPr>
+        <w:rPr>
+          <w:rFonts w:ascii="Aptos" w:hAnsi="Aptos"/>
+          <w:sz w:val="28"/>
+          <w:szCs w:val="28"/>
+        </w:rPr>
+      </w:pPr>
+      <w:r>
+        <w:rPr>
+          <w:rFonts w:ascii="Aptos" w:hAnsi="Aptos"/>
+          <w:sz w:val="28"/>
+          <w:szCs w:val="28"/>
+        </w:rPr>
+        <w:t xml:space="preserve">    "</w:t>
+      </w:r>
+      <w:proofErr w:type="spellStart"/>
+      <w:r>
+        <w:rPr>
+          <w:rFonts w:ascii="Aptos" w:hAnsi="Aptos"/>
+          <w:sz w:val="28"/>
+          <w:szCs w:val="28"/>
+        </w:rPr>
+        <w:t>EventID</w:t>
+      </w:r>
+      <w:proofErr w:type="spellEnd"/>
+      <w:r>
+        <w:rPr>
+          <w:rFonts w:ascii="Aptos" w:hAnsi="Aptos"/>
+          <w:sz w:val="28"/>
+          <w:szCs w:val="28"/>
+        </w:rPr>
+        <w:t>": "0123456789",</w:t>
+      </w:r>
+    </w:p>
+    <w:p>
+      <w:pPr>
+        <w:rPr>
+          <w:rFonts w:ascii="Aptos" w:hAnsi="Aptos"/>
+          <w:sz w:val="28"/>
+          <w:szCs w:val="28"/>
+        </w:rPr>
+      </w:pPr>
+      <w:r>
+        <w:rPr>
+          <w:rFonts w:ascii="Aptos" w:hAnsi="Aptos"/>
+          <w:sz w:val="28"/>
+          <w:szCs w:val="28"/>
+        </w:rPr>
+        <w:t xml:space="preserve">    "</w:t>
+      </w:r>
+      <w:proofErr w:type="spellStart"/>
+      <w:r>
+        <w:rPr>
+          <w:rFonts w:ascii="Aptos" w:hAnsi="Aptos"/>
+          <w:sz w:val="28"/>
+          <w:szCs w:val="28"/>
+        </w:rPr>
+        <w:t>AdminID</w:t>
+      </w:r>
+      <w:proofErr w:type="spellEnd"/>
+      <w:r>
+        <w:rPr>
+          <w:rFonts w:ascii="Aptos" w:hAnsi="Aptos"/>
+          <w:sz w:val="28"/>
+          <w:szCs w:val="28"/>
+        </w:rPr>
+        <w:t>": "0110101000",</w:t>
+      </w:r>
+    </w:p>
+    <w:p>
+      <w:pPr>
+        <w:rPr>
+          <w:rFonts w:ascii="Aptos" w:hAnsi="Aptos"/>
+          <w:sz w:val="28"/>
+          <w:szCs w:val="28"/>
+        </w:rPr>
+      </w:pPr>
+      <w:r>
+        <w:rPr>
+          <w:rFonts w:ascii="Aptos" w:hAnsi="Aptos"/>
+          <w:sz w:val="28"/>
+          <w:szCs w:val="28"/>
+        </w:rPr>
+        <w:t xml:space="preserve">    "Amount": "$75.00",</w:t>
+      </w:r>
+    </w:p>
+    <w:p>
+      <w:pPr>
+        <w:rPr>
+          <w:rFonts w:ascii="Aptos" w:hAnsi="Aptos"/>
+          <w:sz w:val="28"/>
+          <w:szCs w:val="28"/>
+        </w:rPr>
+      </w:pPr>
+      <w:r>
+        <w:rPr>
+          <w:rFonts w:ascii="Aptos" w:hAnsi="Aptos"/>
+          <w:sz w:val="28"/>
+          <w:szCs w:val="28"/>
+        </w:rPr>
+        <w:t xml:space="preserve">    "</w:t>
+      </w:r>
+      <w:proofErr w:type="spellStart"/>
+      <w:r>
+        <w:rPr>
+          <w:rFonts w:ascii="Aptos" w:hAnsi="Aptos"/>
+          <w:sz w:val="28"/>
+          <w:szCs w:val="28"/>
+        </w:rPr>
+        <w:t>PaymentStatus</w:t>
+      </w:r>
+      <w:proofErr w:type="spellEnd"/>
+      <w:r>
+        <w:rPr>
+          <w:rFonts w:ascii="Aptos" w:hAnsi="Aptos"/>
+          <w:sz w:val="28"/>
+          <w:szCs w:val="28"/>
+        </w:rPr>
+        <w:t>": "Pending",</w:t>
+      </w:r>
+    </w:p>
+    <w:p>
+      <w:pPr>
+        <w:rPr>
+          <w:rFonts w:ascii="Aptos" w:hAnsi="Aptos"/>
+          <w:sz w:val="28"/>
+          <w:szCs w:val="28"/>
+        </w:rPr>
+      </w:pPr>
+      <w:r>
+        <w:rPr>
+          <w:rFonts w:ascii="Aptos" w:hAnsi="Aptos"/>
+          <w:sz w:val="28"/>
+          <w:szCs w:val="28"/>
+        </w:rPr>
+        <w:t xml:space="preserve">    "</w:t>
+      </w:r>
+      <w:proofErr w:type="spellStart"/>
+      <w:r>
+        <w:rPr>
+          <w:rFonts w:ascii="Aptos" w:hAnsi="Aptos"/>
+          <w:sz w:val="28"/>
+          <w:szCs w:val="28"/>
+        </w:rPr>
+        <w:t>UsercartCartID</w:t>
+      </w:r>
+      <w:proofErr w:type="spellEnd"/>
+      <w:r>
+        <w:rPr>
+          <w:rFonts w:ascii="Aptos" w:hAnsi="Aptos"/>
+          <w:sz w:val="28"/>
+          <w:szCs w:val="28"/>
+        </w:rPr>
+        <w:t>": "70014004"</w:t>
+      </w:r>
+    </w:p>
+    <w:p>
+      <w:pPr>
+        <w:rPr>
+          <w:rFonts w:ascii="Aptos" w:hAnsi="Aptos"/>
+          <w:sz w:val="28"/>
+          <w:szCs w:val="28"/>
+        </w:rPr>
+      </w:pPr>
+      <w:r>
+        <w:rPr>
+          <w:rFonts w:ascii="Aptos" w:hAnsi="Aptos"/>
+          <w:sz w:val="28"/>
+          <w:szCs w:val="28"/>
+        </w:rPr>
+        <w:t xml:space="preserve">  },</w:t>
+      </w:r>
+    </w:p>
+    <w:p>
+      <w:pPr>
+        <w:rPr>
+          <w:rFonts w:ascii="Aptos" w:hAnsi="Aptos"/>
+          <w:sz w:val="28"/>
+          <w:szCs w:val="28"/>
+        </w:rPr>
+      </w:pPr>
+      <w:r>
+        <w:rPr>
+          <w:rFonts w:ascii="Aptos" w:hAnsi="Aptos"/>
+          <w:sz w:val="28"/>
+          <w:szCs w:val="28"/>
+        </w:rPr>
+        <w:t>}</w:t>
+      </w:r>
+    </w:p>
+    <w:p>
+      <w:pPr>
+        <w:rPr>
+          <w:rFonts w:ascii="Aptos" w:hAnsi="Aptos"/>
+          <w:sz w:val="28"/>
+          <w:szCs w:val="28"/>
+        </w:rPr>
+      </w:pPr>
+      <w:r>
+        <w:rPr>
+          <w:rFonts w:ascii="Aptos" w:hAnsi="Aptos"/>
+          <w:sz w:val="28"/>
+          <w:szCs w:val="28"/>
+        </w:rPr>
+        <w:t>{</w:t>
+      </w:r>
+    </w:p>
+    <w:p>
+      <w:pPr>
+        <w:rPr>
+          <w:rFonts w:ascii="Aptos" w:hAnsi="Aptos"/>
+          <w:sz w:val="28"/>
+          <w:szCs w:val="28"/>
+        </w:rPr>
+      </w:pPr>
+      <w:r>
+        <w:rPr>
+          <w:rFonts w:ascii="Aptos" w:hAnsi="Aptos"/>
+          <w:sz w:val="28"/>
+          <w:szCs w:val="28"/>
+        </w:rPr>
+        <w:t>"Cart": {</w:t>
+      </w:r>
+    </w:p>
+    <w:p>
+      <w:pPr>
+        <w:rPr>
+          <w:rFonts w:ascii="Aptos" w:hAnsi="Aptos"/>
+          <w:sz w:val="28"/>
+          <w:szCs w:val="28"/>
+        </w:rPr>
+      </w:pPr>
+      <w:r>
+        <w:rPr>
+          <w:rFonts w:ascii="Aptos" w:hAnsi="Aptos"/>
+          <w:sz w:val="28"/>
+          <w:szCs w:val="28"/>
+        </w:rPr>
+        <w:t xml:space="preserve">    "</w:t>
+      </w:r>
+      <w:proofErr w:type="spellStart"/>
+      <w:r>
+        <w:rPr>
+          <w:rFonts w:ascii="Aptos" w:hAnsi="Aptos"/>
+          <w:sz w:val="28"/>
+          <w:szCs w:val="28"/>
+        </w:rPr>
+        <w:t>CartID</w:t>
+      </w:r>
+      <w:proofErr w:type="spellEnd"/>
+      <w:r>
+        <w:rPr>
+          <w:rFonts w:ascii="Aptos" w:hAnsi="Aptos"/>
+          <w:sz w:val="28"/>
+          <w:szCs w:val="28"/>
+        </w:rPr>
+        <w:t>": "60013003",</w:t>
+      </w:r>
+    </w:p>
+    <w:p>
+      <w:pPr>
+        <w:rPr>
+          <w:rFonts w:ascii="Aptos" w:hAnsi="Aptos"/>
+          <w:sz w:val="28"/>
+          <w:szCs w:val="28"/>
+        </w:rPr>
+      </w:pPr>
+      <w:r>
+        <w:rPr>
+          <w:rFonts w:ascii="Aptos" w:hAnsi="Aptos"/>
+          <w:sz w:val="28"/>
+          <w:szCs w:val="28"/>
+        </w:rPr>
+        <w:t xml:space="preserve">    "</w:t>
+      </w:r>
+      <w:proofErr w:type="spellStart"/>
+      <w:r>
+        <w:rPr>
+          <w:rFonts w:ascii="Aptos" w:hAnsi="Aptos"/>
+          <w:sz w:val="28"/>
+          <w:szCs w:val="28"/>
+        </w:rPr>
+        <w:t>UserID</w:t>
+      </w:r>
+      <w:proofErr w:type="spellEnd"/>
+      <w:r>
+        <w:rPr>
+          <w:rFonts w:ascii="Aptos" w:hAnsi="Aptos"/>
+          <w:sz w:val="28"/>
+          <w:szCs w:val="28"/>
+        </w:rPr>
+        <w:t>": "0000000001",</w:t>
+      </w:r>
+    </w:p>
+    <w:p>
+      <w:pPr>
+        <w:rPr>
+          <w:rFonts w:ascii="Aptos" w:hAnsi="Aptos"/>
+          <w:sz w:val="28"/>
+          <w:szCs w:val="28"/>
+        </w:rPr>
+      </w:pPr>
+      <w:r>
+        <w:rPr>
+          <w:rFonts w:ascii="Aptos" w:hAnsi="Aptos"/>
+          <w:sz w:val="28"/>
+          <w:szCs w:val="28"/>
+        </w:rPr>
+        <w:t xml:space="preserve">    "</w:t>
+      </w:r>
+      <w:proofErr w:type="spellStart"/>
+      <w:r>
+        <w:rPr>
+          <w:rFonts w:ascii="Aptos" w:hAnsi="Aptos"/>
+          <w:sz w:val="28"/>
+          <w:szCs w:val="28"/>
+        </w:rPr>
+        <w:t>CreatedAt</w:t>
+      </w:r>
+      <w:proofErr w:type="spellEnd"/>
+      <w:r>
+        <w:rPr>
+          <w:rFonts w:ascii="Aptos" w:hAnsi="Aptos"/>
+          <w:sz w:val="28"/>
+          <w:szCs w:val="28"/>
+        </w:rPr>
+        <w:t>": "2024-10-25T14:45:00Z",</w:t>
+      </w:r>
+    </w:p>
+    <w:p>
+      <w:pPr>
+        <w:rPr>
+          <w:rFonts w:ascii="Aptos" w:hAnsi="Aptos"/>
+          <w:sz w:val="28"/>
+          <w:szCs w:val="28"/>
+        </w:rPr>
+      </w:pPr>
+      <w:r>
+        <w:rPr>
+          <w:rFonts w:ascii="Aptos" w:hAnsi="Aptos"/>
+          <w:sz w:val="28"/>
+          <w:szCs w:val="28"/>
+        </w:rPr>
+        <w:t xml:space="preserve">    "Status": "Active"</w:t>
+      </w:r>
+    </w:p>
+    <w:p>
+      <w:pPr>
+        <w:rPr>
+          <w:rFonts w:ascii="Aptos" w:hAnsi="Aptos"/>
+          <w:sz w:val="28"/>
+          <w:szCs w:val="28"/>
+        </w:rPr>
+      </w:pPr>
+      <w:r>
+        <w:rPr>
+          <w:rFonts w:ascii="Aptos" w:hAnsi="Aptos"/>
+          <w:sz w:val="28"/>
+          <w:szCs w:val="28"/>
+        </w:rPr>
+        <w:lastRenderedPageBreak/>
+        <w:t xml:space="preserve">  }</w:t>
+      </w:r>
+    </w:p>
+    <w:p>
+      <w:pPr>
+        <w:rPr>
+          <w:rFonts w:ascii="Aptos" w:hAnsi="Aptos"/>
+          <w:sz w:val="28"/>
+          <w:szCs w:val="28"/>
+        </w:rPr>
+      </w:pPr>
+      <w:r>
+        <w:rPr>
+          <w:rFonts w:ascii="Aptos" w:hAnsi="Aptos"/>
+          <w:sz w:val="28"/>
+          <w:szCs w:val="28"/>
+        </w:rPr>
+        <w:t>"Cart": {</w:t>
+      </w:r>
+    </w:p>
+    <w:p>
+      <w:pPr>
+        <w:rPr>
+          <w:rFonts w:ascii="Aptos" w:hAnsi="Aptos"/>
+          <w:sz w:val="28"/>
+          <w:szCs w:val="28"/>
+        </w:rPr>
+      </w:pPr>
+      <w:r>
+        <w:rPr>
+          <w:rFonts w:ascii="Aptos" w:hAnsi="Aptos"/>
+          <w:sz w:val="28"/>
+          <w:szCs w:val="28"/>
+        </w:rPr>
+        <w:t xml:space="preserve">    "</w:t>
+      </w:r>
+      <w:proofErr w:type="spellStart"/>
+      <w:r>
+        <w:rPr>
+          <w:rFonts w:ascii="Aptos" w:hAnsi="Aptos"/>
+          <w:sz w:val="28"/>
+          <w:szCs w:val="28"/>
+        </w:rPr>
+        <w:t>CartID</w:t>
+      </w:r>
+      <w:proofErr w:type="spellEnd"/>
+      <w:r>
+        <w:rPr>
+          <w:rFonts w:ascii="Aptos" w:hAnsi="Aptos"/>
+          <w:sz w:val="28"/>
+          <w:szCs w:val="28"/>
+        </w:rPr>
+        <w:t>": "70014004",</w:t>
+      </w:r>
+    </w:p>
+    <w:p>
+      <w:pPr>
+        <w:rPr>
+          <w:rFonts w:ascii="Aptos" w:hAnsi="Aptos"/>
+          <w:sz w:val="28"/>
+          <w:szCs w:val="28"/>
+        </w:rPr>
+      </w:pPr>
+      <w:r>
+        <w:rPr>
+          <w:rFonts w:ascii="Aptos" w:hAnsi="Aptos"/>
+          <w:sz w:val="28"/>
+          <w:szCs w:val="28"/>
+        </w:rPr>
+        <w:t xml:space="preserve">    "</w:t>
+      </w:r>
+      <w:proofErr w:type="spellStart"/>
+      <w:r>
+        <w:rPr>
+          <w:rFonts w:ascii="Aptos" w:hAnsi="Aptos"/>
+          <w:sz w:val="28"/>
+          <w:szCs w:val="28"/>
+        </w:rPr>
+        <w:t>UserID</w:t>
+      </w:r>
+      <w:proofErr w:type="spellEnd"/>
+      <w:r>
+        <w:rPr>
+          <w:rFonts w:ascii="Aptos" w:hAnsi="Aptos"/>
+          <w:sz w:val="28"/>
+          <w:szCs w:val="28"/>
+        </w:rPr>
+        <w:t>": "0000000002",</w:t>
+      </w:r>
+    </w:p>
+    <w:p>
+      <w:pPr>
+        <w:rPr>
+          <w:rFonts w:ascii="Aptos" w:hAnsi="Aptos"/>
+          <w:sz w:val="28"/>
+          <w:szCs w:val="28"/>
+        </w:rPr>
+      </w:pPr>
+      <w:r>
+        <w:rPr>
+          <w:rFonts w:ascii="Aptos" w:hAnsi="Aptos"/>
+          <w:sz w:val="28"/>
+          <w:szCs w:val="28"/>
+        </w:rPr>
+        <w:t xml:space="preserve">    "</w:t>
+      </w:r>
+      <w:proofErr w:type="spellStart"/>
+      <w:r>
+        <w:rPr>
+          <w:rFonts w:ascii="Aptos" w:hAnsi="Aptos"/>
+          <w:sz w:val="28"/>
+          <w:szCs w:val="28"/>
+        </w:rPr>
+        <w:t>CreatedAt</w:t>
+      </w:r>
+      <w:proofErr w:type="spellEnd"/>
+      <w:r>
+        <w:rPr>
+          <w:rFonts w:ascii="Aptos" w:hAnsi="Aptos"/>
+          <w:sz w:val="28"/>
+          <w:szCs w:val="28"/>
+        </w:rPr>
+        <w:t>": "2024-10-25T15:00:00Z",</w:t>
+      </w:r>
+    </w:p>
+    <w:p>
+      <w:pPr>
+        <w:rPr>
+          <w:rFonts w:ascii="Aptos" w:hAnsi="Aptos"/>
+          <w:sz w:val="28"/>
+          <w:szCs w:val="28"/>
+        </w:rPr>
+      </w:pPr>
+      <w:r>
+        <w:rPr>
+          <w:rFonts w:ascii="Aptos" w:hAnsi="Aptos"/>
+          <w:sz w:val="28"/>
+          <w:szCs w:val="28"/>
+        </w:rPr>
+        <w:t xml:space="preserve">    "Status": "Pending"</w:t>
+      </w:r>
+    </w:p>
+    <w:p>
+      <w:pPr>
+        <w:rPr>
+          <w:rFonts w:ascii="Aptos" w:hAnsi="Aptos"/>
+          <w:sz w:val="28"/>
+          <w:szCs w:val="28"/>
+        </w:rPr>
+      </w:pPr>
+      <w:r>
+        <w:rPr>
+          <w:rFonts w:ascii="Aptos" w:hAnsi="Aptos"/>
+          <w:sz w:val="28"/>
+          <w:szCs w:val="28"/>
+        </w:rPr>
+        <w:t xml:space="preserve">  }</w:t>
+      </w:r>
+    </w:p>
+    <w:p>
+      <w:pPr>
+        <w:rPr>
+          <w:rFonts w:ascii="Aptos" w:hAnsi="Aptos"/>
+          <w:sz w:val="28"/>
+          <w:szCs w:val="28"/>
+        </w:rPr>
+      </w:pPr>
+      <w:r>
+        <w:rPr>
+          <w:rFonts w:ascii="Aptos" w:hAnsi="Aptos"/>
+          <w:sz w:val="28"/>
+          <w:szCs w:val="28"/>
+        </w:rPr>
+        <w:t>}</w:t>
+      </w:r>
+    </w:p>
+    <w:p>
+      <w:pPr>
+        <w:rPr>
+          <w:rFonts w:ascii="Aptos" w:hAnsi="Aptos"/>
+          <w:sz w:val="28"/>
+          <w:szCs w:val="28"/>
+        </w:rPr>
+      </w:pPr>
+      <w:r>
+        <w:rPr>
+          <w:rFonts w:ascii="Aptos" w:hAnsi="Aptos"/>
+          <w:sz w:val="28"/>
+          <w:szCs w:val="28"/>
+        </w:rPr>
+        <w:t>```</w:t>
       </w:r>
     </w:p>
     <w:sectPr>

</xml_diff>